<commit_message>
G - added img size and cell color injection
</commit_message>
<xml_diff>
--- a/template.docx
+++ b/template.docx
@@ -1,122 +1,176 @@
 
 <file path=word/document.xml><?xml version="1.0" encoding="utf-8"?>
-<w:document xmlns:wpc="http://schemas.microsoft.com/office/word/2010/wordprocessingCanvas" xmlns:cx="http://schemas.microsoft.com/office/drawing/2014/chartex" xmlns:cx1="http://schemas.microsoft.com/office/drawing/2015/9/8/chartex" xmlns:cx2="http://schemas.microsoft.com/office/drawing/2015/10/21/chartex" xmlns:cx3="http://schemas.microsoft.com/office/drawing/2016/5/9/chartex" xmlns:cx4="http://schemas.microsoft.com/office/drawing/2016/5/10/chartex" xmlns:cx5="http://schemas.microsoft.com/office/drawing/2016/5/11/chartex" xmlns:cx6="http://schemas.microsoft.com/office/drawing/2016/5/12/chartex" xmlns:cx7="http://schemas.microsoft.com/office/drawing/2016/5/13/chartex" xmlns:cx8="http://schemas.microsoft.com/office/drawing/2016/5/14/chartex" xmlns:mc="http://schemas.openxmlformats.org/markup-compatibility/2006" xmlns:aink="http://schemas.microsoft.com/office/drawing/2016/ink" xmlns:am3d="http://schemas.microsoft.com/office/drawing/2017/model3d" xmlns:o="urn:schemas-microsoft-com:office:office" xmlns:oel="http://schemas.microsoft.com/office/2019/extlst" xmlns:r="http://schemas.openxmlformats.org/officeDocument/2006/relationships" xmlns:m="http://schemas.openxmlformats.org/officeDocument/2006/math" xmlns:v="urn:schemas-microsoft-com:vml" xmlns:wp14="http://schemas.microsoft.com/office/word/2010/wordprocessingDrawing" xmlns:wp="http://schemas.openxmlformats.org/drawingml/2006/wordprocessingDrawing" xmlns:w10="urn:schemas-microsoft-com:office:word" xmlns:w="http://schemas.openxmlformats.org/wordprocessingml/2006/main" xmlns:w14="http://schemas.microsoft.com/office/word/2010/wordml" xmlns:w15="http://schemas.microsoft.com/office/word/2012/wordml" xmlns:w16cex="http://schemas.microsoft.com/office/word/2018/wordml/cex" xmlns:w16cid="http://schemas.microsoft.com/office/word/2016/wordml/cid" xmlns:w16="http://schemas.microsoft.com/office/word/2018/wordml" xmlns:w16sdtdh="http://schemas.microsoft.com/office/word/2020/wordml/sdtdatahash" xmlns:w16se="http://schemas.microsoft.com/office/word/2015/wordml/symex" xmlns:wpg="http://schemas.microsoft.com/office/word/2010/wordprocessingGroup" xmlns:wpi="http://schemas.microsoft.com/office/word/2010/wordprocessingInk" xmlns:wne="http://schemas.microsoft.com/office/word/2006/wordml" xmlns:wps="http://schemas.microsoft.com/office/word/2010/wordprocessingShape" mc:Ignorable="w14 w15 w16se w16cid w16 w16cex w16sdtdh wp14">
+<w:document xmlns:wpc="http://schemas.microsoft.com/office/word/2010/wordprocessingCanvas" xmlns:cx="http://schemas.microsoft.com/office/drawing/2014/chartex" xmlns:cx1="http://schemas.microsoft.com/office/drawing/2015/9/8/chartex" xmlns:cx2="http://schemas.microsoft.com/office/drawing/2015/10/21/chartex" xmlns:cx3="http://schemas.microsoft.com/office/drawing/2016/5/9/chartex" xmlns:cx4="http://schemas.microsoft.com/office/drawing/2016/5/10/chartex" xmlns:cx5="http://schemas.microsoft.com/office/drawing/2016/5/11/chartex" xmlns:cx6="http://schemas.microsoft.com/office/drawing/2016/5/12/chartex" xmlns:cx7="http://schemas.microsoft.com/office/drawing/2016/5/13/chartex" xmlns:cx8="http://schemas.microsoft.com/office/drawing/2016/5/14/chartex" xmlns:mc="http://schemas.openxmlformats.org/markup-compatibility/2006" xmlns:aink="http://schemas.microsoft.com/office/drawing/2016/ink" xmlns:am3d="http://schemas.microsoft.com/office/drawing/2017/model3d" xmlns:o="urn:schemas-microsoft-com:office:office" xmlns:oel="http://schemas.microsoft.com/office/2019/extlst" xmlns:r="http://schemas.openxmlformats.org/officeDocument/2006/relationships" xmlns:m="http://schemas.openxmlformats.org/officeDocument/2006/math" xmlns:v="urn:schemas-microsoft-com:vml" xmlns:wp14="http://schemas.microsoft.com/office/word/2010/wordprocessingDrawing" xmlns:wp="http://schemas.openxmlformats.org/drawingml/2006/wordprocessingDrawing" xmlns:w10="urn:schemas-microsoft-com:office:word" xmlns:w="http://schemas.openxmlformats.org/wordprocessingml/2006/main" xmlns:w14="http://schemas.microsoft.com/office/word/2010/wordml" xmlns:w15="http://schemas.microsoft.com/office/word/2012/wordml" xmlns:w16cex="http://schemas.microsoft.com/office/word/2018/wordml/cex" xmlns:w16cid="http://schemas.microsoft.com/office/word/2016/wordml/cid" xmlns:w16="http://schemas.microsoft.com/office/word/2018/wordml" xmlns:w16du="http://schemas.microsoft.com/office/word/2023/wordml/word16du" xmlns:w16sdtdh="http://schemas.microsoft.com/office/word/2020/wordml/sdtdatahash" xmlns:w16sdtfl="http://schemas.microsoft.com/office/word/2024/wordml/sdtformatlock" xmlns:w16se="http://schemas.microsoft.com/office/word/2015/wordml/symex" xmlns:wpg="http://schemas.microsoft.com/office/word/2010/wordprocessingGroup" xmlns:wpi="http://schemas.microsoft.com/office/word/2010/wordprocessingInk" xmlns:wne="http://schemas.microsoft.com/office/word/2006/wordml" xmlns:wps="http://schemas.microsoft.com/office/word/2010/wordprocessingShape" mc:Ignorable="w14 w15 w16se w16cid w16 w16cex w16sdtdh w16sdtfl w16du wp14">
   <w:body>
     <w:p>
       <w:pPr>
-        <w:spacing w:after="0"/>
-        <w:jc w:val="center"/>
         <w:rPr>
-          <w:rFonts w:ascii="Times New Roman" w:hAnsi="Times New Roman" w:cs="Times New Roman"/>
-          <w:sz w:val="24"/>
-          <w:szCs w:val="24"/>
-          <w:lang w:val="fr-RE"/>
+          <w:lang w:val="en-GB"/>
+        </w:rPr>
+      </w:pPr>
+    </w:p>
+    <w:p>
+      <w:pPr>
+        <w:rPr>
+          <w:lang w:val="en-GB"/>
+        </w:rPr>
+      </w:pPr>
+    </w:p>
+    <w:p>
+      <w:pPr>
+        <w:rPr>
+          <w:lang w:val="en-GB"/>
         </w:rPr>
       </w:pPr>
       <w:r>
         <w:rPr>
-          <w:rFonts w:ascii="Times New Roman" w:hAnsi="Times New Roman" w:cs="Times New Roman"/>
-          <w:sz w:val="24"/>
-          <w:szCs w:val="24"/>
-          <w:lang w:val="fr-RE"/>
+          <w:lang w:val="en-GB"/>
         </w:rPr>
-        <w:t>Example Document</w:t>
+        <w:t xml:space="preserve">Tabella: </w:t>
       </w:r>
     </w:p>
+    <w:tbl>
+      <w:tblPr>
+        <w:tblStyle w:val="TableGrid"/>
+        <w:tblW w:w="0" w:type="auto"/>
+        <w:tblInd w:w="108" w:type="dxa"/>
+        <w:tblLook w:val="04A0" w:firstRow="1" w:lastRow="0" w:firstColumn="1" w:lastColumn="0" w:noHBand="0" w:noVBand="1"/>
+      </w:tblPr>
+      <w:tblGrid>
+        <w:gridCol w:w="3261"/>
+        <w:gridCol w:w="2976"/>
+      </w:tblGrid>
+      <w:tr>
+        <w:trPr>
+          <w:trHeight w:val="938"/>
+        </w:trPr>
+        <w:tc>
+          <w:tcPr>
+            <w:tcW w:w="3261" w:type="dxa"/>
+          </w:tcPr>
+          <w:sdt>
+            <w:sdtPr>
+              <w:rPr>
+                <w:lang w:val="en-GB"/>
+              </w:rPr>
+              <w:alias w:val="Cella_1"/>
+              <w:tag w:val="text"/>
+              <w:id w:val="-1242563457"/>
+              <w:placeholder>
+                <w:docPart w:val="E892FF0ADDB04F108BBFD92B829E2DDD"/>
+              </w:placeholder>
+              <w:text/>
+            </w:sdtPr>
+            <w:sdtContent>
+              <w:p>
+                <w:pPr>
+                  <w:rPr>
+                    <w:lang w:val="en-GB"/>
+                  </w:rPr>
+                </w:pPr>
+                <w:r>
+                  <w:rPr>
+                    <w:lang w:val="en-GB"/>
+                  </w:rPr>
+                  <w:t>[ Cella 1 ]</w:t>
+                </w:r>
+              </w:p>
+            </w:sdtContent>
+          </w:sdt>
+          <w:sdt>
+            <w:sdtPr>
+              <w:rPr>
+                <w:lang w:val="en-GB"/>
+              </w:rPr>
+              <w:alias w:val="Cella_1_bis"/>
+              <w:tag w:val="text"/>
+              <w:id w:val="2023127526"/>
+              <w:placeholder>
+                <w:docPart w:val="DefaultPlaceholder_-1854013440"/>
+              </w:placeholder>
+              <w:text/>
+            </w:sdtPr>
+            <w:sdtContent>
+              <w:p>
+                <w:pPr>
+                  <w:rPr>
+                    <w:lang w:val="en-GB"/>
+                  </w:rPr>
+                </w:pPr>
+                <w:r>
+                  <w:rPr>
+                    <w:lang w:val="en-GB"/>
+                  </w:rPr>
+                  <w:t>[ Cella 1 bis ]</w:t>
+                </w:r>
+              </w:p>
+            </w:sdtContent>
+          </w:sdt>
+        </w:tc>
+        <w:tc>
+          <w:tcPr>
+            <w:tcW w:w="2976" w:type="dxa"/>
+          </w:tcPr>
+          <w:sdt>
+            <w:sdtPr>
+              <w:rPr>
+                <w:lang w:val="en-GB"/>
+              </w:rPr>
+              <w:alias w:val="Cella_2"/>
+              <w:tag w:val="text"/>
+              <w:id w:val="-775018130"/>
+              <w:placeholder>
+                <w:docPart w:val="E892FF0ADDB04F108BBFD92B829E2DDD"/>
+              </w:placeholder>
+              <w:text/>
+            </w:sdtPr>
+            <w:sdtContent>
+              <w:p>
+                <w:pPr>
+                  <w:rPr>
+                    <w:lang w:val="en-GB"/>
+                  </w:rPr>
+                </w:pPr>
+                <w:r>
+                  <w:rPr>
+                    <w:lang w:val="en-GB"/>
+                  </w:rPr>
+                  <w:t>[ Cella 2 ]</w:t>
+                </w:r>
+              </w:p>
+            </w:sdtContent>
+          </w:sdt>
+        </w:tc>
+      </w:tr>
+    </w:tbl>
     <w:p>
       <w:pPr>
-        <w:spacing w:after="0"/>
-        <w:jc w:val="center"/>
         <w:rPr>
-          <w:rFonts w:ascii="Times New Roman" w:hAnsi="Times New Roman" w:cs="Times New Roman"/>
-          <w:b/>
-          <w:sz w:val="36"/>
-          <w:szCs w:val="36"/>
-          <w:lang w:val="fr-RE"/>
+          <w:lang w:val="en-GB"/>
+        </w:rPr>
+      </w:pPr>
+    </w:p>
+    <w:p>
+      <w:pPr>
+        <w:rPr>
+          <w:lang w:val="en-GB"/>
         </w:rPr>
       </w:pPr>
       <w:r>
         <w:rPr>
-          <w:rFonts w:ascii="Times New Roman" w:hAnsi="Times New Roman" w:cs="Times New Roman"/>
-          <w:sz w:val="24"/>
-          <w:szCs w:val="24"/>
-          <w:lang w:val="fr-RE"/>
+          <w:lang w:val="en-GB"/>
         </w:rPr>
-        <w:t xml:space="preserve"> </w:t>
-      </w:r>
-      <w:sdt>
-        <w:sdtPr>
-          <w:rPr>
-            <w:rFonts w:ascii="Times New Roman" w:hAnsi="Times New Roman" w:cs="Times New Roman"/>
-            <w:b/>
-            <w:sz w:val="36"/>
-            <w:szCs w:val="36"/>
-            <w:lang w:val="en-US"/>
-          </w:rPr>
-          <w:alias w:val="docname"/>
-          <w:tag w:val="text"/>
-          <w:id w:val="1942690"/>
-          <w:placeholder>
-            <w:docPart w:val="DefaultPlaceholder_-1854013440"/>
-          </w:placeholder>
-        </w:sdtPr>
-        <w:sdtContent>
-          <w:r>
-            <w:rPr>
-              <w:rFonts w:ascii="Times New Roman" w:hAnsi="Times New Roman" w:cs="Times New Roman"/>
-              <w:b/>
-              <w:sz w:val="36"/>
-              <w:szCs w:val="36"/>
-              <w:lang w:val="fr-RE"/>
-            </w:rPr>
-            <w:t>Document name</w:t>
-          </w:r>
-        </w:sdtContent>
-      </w:sdt>
-    </w:p>
-    <w:p>
-      <w:pPr>
-        <w:spacing w:after="0"/>
-        <w:jc w:val="center"/>
-        <w:rPr>
-          <w:rFonts w:ascii="Times New Roman" w:hAnsi="Times New Roman" w:cs="Times New Roman"/>
-          <w:sz w:val="24"/>
-          <w:szCs w:val="24"/>
-          <w:lang w:val="fr-RE"/>
-        </w:rPr>
-      </w:pPr>
-    </w:p>
-    <w:p>
-      <w:pPr>
-        <w:spacing w:after="0"/>
-        <w:jc w:val="center"/>
-        <w:rPr>
-          <w:rFonts w:ascii="Times New Roman" w:hAnsi="Times New Roman" w:cs="Times New Roman"/>
-          <w:sz w:val="24"/>
-          <w:szCs w:val="24"/>
-          <w:lang w:val="fr-RE"/>
-        </w:rPr>
-      </w:pPr>
-      <w:r>
-        <w:rPr>
-          <w:rFonts w:ascii="Times New Roman" w:hAnsi="Times New Roman" w:cs="Times New Roman"/>
-          <w:sz w:val="24"/>
-          <w:szCs w:val="24"/>
-          <w:lang w:val="fr-RE"/>
-        </w:rPr>
-        <w:t>List Example:</w:t>
+        <w:t>Immagine:</w:t>
       </w:r>
     </w:p>
     <w:sdt>
       <w:sdtPr>
         <w:rPr>
-          <w:rFonts w:ascii="Times New Roman" w:hAnsi="Times New Roman" w:cs="Times New Roman"/>
-          <w:sz w:val="24"/>
-          <w:szCs w:val="24"/>
+          <w:lang w:val="en-GB"/>
         </w:rPr>
-        <w:alias w:val="list"/>
-        <w:tag w:val="list"/>
-        <w:id w:val="-1873611226"/>
+        <w:alias w:val="logo"/>
+        <w:tag w:val="img"/>
+        <w:id w:val="1251017762"/>
         <w:placeholder>
           <w:docPart w:val="DefaultPlaceholder_-1854013440"/>
         </w:placeholder>
@@ -124,1524 +178,20 @@
       <w:sdtContent>
         <w:p>
           <w:pPr>
-            <w:numPr>
-              <w:ilvl w:val="0"/>
-              <w:numId w:val="2"/>
-            </w:numPr>
-            <w:spacing w:after="0"/>
             <w:rPr>
-              <w:rFonts w:ascii="Times New Roman" w:hAnsi="Times New Roman" w:cs="Times New Roman"/>
-              <w:sz w:val="24"/>
-              <w:szCs w:val="24"/>
-            </w:rPr>
-          </w:pPr>
-          <w:sdt>
-            <w:sdtPr>
-              <w:rPr>
-                <w:rFonts w:ascii="Times New Roman" w:hAnsi="Times New Roman" w:cs="Times New Roman"/>
-                <w:sz w:val="24"/>
-                <w:szCs w:val="24"/>
-              </w:rPr>
-              <w:alias w:val="value"/>
-              <w:tag w:val="text"/>
-              <w:id w:val="-1375380948"/>
-              <w:placeholder>
-                <w:docPart w:val="DefaultPlaceholder_-1854013440"/>
-              </w:placeholder>
-            </w:sdtPr>
-            <w:sdtContent>
-              <w:r>
-                <w:rPr>
-                  <w:rFonts w:ascii="Times New Roman" w:hAnsi="Times New Roman" w:cs="Times New Roman"/>
-                  <w:sz w:val="24"/>
-                  <w:szCs w:val="24"/>
-                  <w:lang w:val="en-US"/>
-                </w:rPr>
-                <w:t>list</w:t>
-              </w:r>
-            </w:sdtContent>
-          </w:sdt>
-          <w:r>
-            <w:rPr>
-              <w:rFonts w:ascii="Times New Roman" w:hAnsi="Times New Roman" w:cs="Times New Roman"/>
-              <w:sz w:val="24"/>
-              <w:szCs w:val="24"/>
-              <w:lang w:val="en-US"/>
-            </w:rPr>
-            <w:t xml:space="preserve"> </w:t>
-          </w:r>
-          <w:r>
-            <w:rPr>
-              <w:rFonts w:ascii="Times New Roman" w:hAnsi="Times New Roman" w:cs="Times New Roman"/>
-              <w:sz w:val="24"/>
-              <w:szCs w:val="24"/>
-              <w:lang w:val="en-US"/>
-            </w:rPr>
-            <w:t xml:space="preserve"> </w:t>
-          </w:r>
-        </w:p>
-        <w:sdt>
-          <w:sdtPr>
-            <w:rPr>
-              <w:rFonts w:ascii="Times New Roman" w:hAnsi="Times New Roman" w:cs="Times New Roman"/>
-              <w:sz w:val="24"/>
-              <w:szCs w:val="24"/>
-            </w:rPr>
-            <w:alias w:val="listnested"/>
-            <w:tag w:val="list"/>
-            <w:id w:val="146872887"/>
-            <w:placeholder>
-              <w:docPart w:val="DefaultPlaceholder_-1854013440"/>
-            </w:placeholder>
-          </w:sdtPr>
-          <w:sdtContent>
-            <w:sdt>
-              <w:sdtPr>
-                <w:rPr>
-                  <w:rFonts w:ascii="Times New Roman" w:hAnsi="Times New Roman" w:cs="Times New Roman"/>
-                  <w:sz w:val="24"/>
-                  <w:szCs w:val="24"/>
-                </w:rPr>
-                <w:alias w:val="value"/>
-                <w:tag w:val="plain"/>
-                <w:id w:val="-195618383"/>
-                <w:placeholder>
-                  <w:docPart w:val="DefaultPlaceholder_-1854013440"/>
-                </w:placeholder>
-              </w:sdtPr>
-              <w:sdtEndPr>
-                <w:rPr>
-                  <w:b/>
-                </w:rPr>
-              </w:sdtEndPr>
-              <w:sdtContent>
-                <w:p>
-                  <w:pPr>
-                    <w:numPr>
-                      <w:ilvl w:val="1"/>
-                      <w:numId w:val="2"/>
-                    </w:numPr>
-                    <w:spacing w:after="0"/>
-                    <w:rPr>
-                      <w:rFonts w:ascii="Times New Roman" w:hAnsi="Times New Roman" w:cs="Times New Roman"/>
-                      <w:sz w:val="24"/>
-                      <w:szCs w:val="24"/>
-                      <w:lang w:val="en-US"/>
-                    </w:rPr>
-                  </w:pPr>
-                  <w:sdt>
-                    <w:sdtPr>
-                      <w:rPr>
-                        <w:rFonts w:ascii="Times New Roman" w:hAnsi="Times New Roman" w:cs="Times New Roman"/>
-                        <w:sz w:val="24"/>
-                        <w:szCs w:val="24"/>
-                      </w:rPr>
-                      <w:alias w:val="normal"/>
-                      <w:tag w:val="text"/>
-                      <w:id w:val="310709"/>
-                      <w:placeholder>
-                        <w:docPart w:val="DefaultPlaceholder_22675703"/>
-                      </w:placeholder>
-                      <w:text/>
-                    </w:sdtPr>
-                    <w:sdtEndPr>
-                      <w:rPr>
-                        <w:lang w:val="en-US"/>
-                      </w:rPr>
-                    </w:sdtEndPr>
-                    <w:sdtContent>
-                      <w:r>
-                        <w:rPr>
-                          <w:rFonts w:ascii="Times New Roman" w:hAnsi="Times New Roman" w:cs="Times New Roman"/>
-                          <w:sz w:val="24"/>
-                          <w:szCs w:val="24"/>
-                          <w:lang w:val="en-US"/>
-                        </w:rPr>
-                        <w:t>Nested</w:t>
-                      </w:r>
-                    </w:sdtContent>
-                  </w:sdt>
-                  <w:r>
-                    <w:rPr>
-                      <w:rFonts w:ascii="Times New Roman" w:hAnsi="Times New Roman" w:cs="Times New Roman"/>
-                      <w:sz w:val="24"/>
-                      <w:szCs w:val="24"/>
-                      <w:lang w:val="en-US"/>
-                    </w:rPr>
-                    <w:t xml:space="preserve"> </w:t>
-                  </w:r>
-                  <w:sdt>
-                    <w:sdtPr>
-                      <w:rPr>
-                        <w:rFonts w:ascii="Times New Roman" w:hAnsi="Times New Roman" w:cs="Times New Roman"/>
-                        <w:sz w:val="24"/>
-                        <w:szCs w:val="24"/>
-                        <w:lang w:val="en-US"/>
-                      </w:rPr>
-                      <w:alias w:val="bold"/>
-                      <w:tag w:val="text"/>
-                      <w:id w:val="310713"/>
-                      <w:placeholder>
-                        <w:docPart w:val="DefaultPlaceholder_22675703"/>
-                      </w:placeholder>
-                    </w:sdtPr>
-                    <w:sdtContent>
-                      <w:r>
-                        <w:rPr>
-                          <w:rFonts w:ascii="Times New Roman" w:hAnsi="Times New Roman" w:cs="Times New Roman"/>
-                          <w:b/>
-                          <w:sz w:val="24"/>
-                          <w:szCs w:val="24"/>
-                          <w:lang w:val="en-US"/>
-                        </w:rPr>
-                        <w:t>list</w:t>
-                      </w:r>
-                    </w:sdtContent>
-                  </w:sdt>
-                </w:p>
-              </w:sdtContent>
-            </w:sdt>
-          </w:sdtContent>
-        </w:sdt>
-      </w:sdtContent>
-    </w:sdt>
-    <w:p>
-      <w:pPr>
-        <w:spacing w:after="0"/>
-        <w:jc w:val="center"/>
-        <w:rPr>
-          <w:rFonts w:ascii="Times New Roman" w:hAnsi="Times New Roman" w:cs="Times New Roman"/>
-          <w:sz w:val="24"/>
-          <w:szCs w:val="24"/>
-          <w:lang w:val="en-US"/>
-        </w:rPr>
-      </w:pPr>
-    </w:p>
-    <w:p>
-      <w:pPr>
-        <w:spacing w:after="0"/>
-        <w:jc w:val="center"/>
-        <w:rPr>
-          <w:rFonts w:ascii="Times New Roman" w:hAnsi="Times New Roman" w:cs="Times New Roman"/>
-          <w:sz w:val="24"/>
-          <w:szCs w:val="24"/>
-          <w:lang w:val="en-US"/>
-        </w:rPr>
-      </w:pPr>
-      <w:r>
-        <w:rPr>
-          <w:rFonts w:ascii="Times New Roman" w:hAnsi="Times New Roman" w:cs="Times New Roman"/>
-          <w:sz w:val="24"/>
-          <w:szCs w:val="24"/>
-          <w:lang w:val="en-US"/>
-        </w:rPr>
-        <w:t>Table Example:</w:t>
-      </w:r>
-    </w:p>
-    <w:p>
-      <w:pPr>
-        <w:spacing w:after="0" w:line="240" w:lineRule="auto"/>
-        <w:rPr>
-          <w:rFonts w:ascii="Times New Roman" w:hAnsi="Times New Roman" w:cs="Times New Roman"/>
-          <w:b/>
-          <w:sz w:val="24"/>
-          <w:szCs w:val="24"/>
-          <w:lang w:val="en-US"/>
-        </w:rPr>
-      </w:pPr>
-    </w:p>
-    <w:tbl>
-      <w:tblPr>
-        <w:tblW w:w="9921" w:type="dxa"/>
-        <w:tblInd w:w="55" w:type="dxa"/>
-        <w:tblBorders>
-          <w:top w:val="single" w:sz="2" w:space="0" w:color="000000"/>
-          <w:left w:val="single" w:sz="2" w:space="0" w:color="000000"/>
-          <w:bottom w:val="single" w:sz="2" w:space="0" w:color="000000"/>
-          <w:insideH w:val="single" w:sz="2" w:space="0" w:color="000000"/>
-        </w:tblBorders>
-        <w:tblCellMar>
-          <w:top w:w="55" w:type="dxa"/>
-          <w:left w:w="51" w:type="dxa"/>
-          <w:bottom w:w="55" w:type="dxa"/>
-          <w:right w:w="55" w:type="dxa"/>
-        </w:tblCellMar>
-        <w:tblLook w:val="04A0" w:firstRow="1" w:lastRow="0" w:firstColumn="1" w:lastColumn="0" w:noHBand="0" w:noVBand="1"/>
-      </w:tblPr>
-      <w:tblGrid>
-        <w:gridCol w:w="1984"/>
-        <w:gridCol w:w="1984"/>
-        <w:gridCol w:w="1984"/>
-        <w:gridCol w:w="1984"/>
-        <w:gridCol w:w="1985"/>
-      </w:tblGrid>
-      <w:tr>
-        <w:trPr>
-          <w:trHeight w:val="277"/>
-        </w:trPr>
-        <w:tc>
-          <w:tcPr>
-            <w:tcW w:w="1984" w:type="dxa"/>
-            <w:tcBorders>
-              <w:top w:val="single" w:sz="2" w:space="0" w:color="000000"/>
-              <w:left w:val="single" w:sz="2" w:space="0" w:color="000000"/>
-              <w:bottom w:val="single" w:sz="2" w:space="0" w:color="000000"/>
-            </w:tcBorders>
-            <w:shd w:val="clear" w:color="auto" w:fill="auto"/>
-          </w:tcPr>
-          <w:p>
-            <w:pPr>
-              <w:pStyle w:val="TableContents"/>
-              <w:spacing w:line="240" w:lineRule="auto"/>
-              <w:rPr>
-                <w:rFonts w:ascii="Times New Roman" w:hAnsi="Times New Roman" w:cs="Times New Roman"/>
-                <w:b/>
-                <w:sz w:val="24"/>
-                <w:szCs w:val="24"/>
-                <w:lang w:val="en-US"/>
-              </w:rPr>
-            </w:pPr>
-            <w:r>
-              <w:rPr>
-                <w:rFonts w:ascii="Times New Roman" w:hAnsi="Times New Roman" w:cs="Times New Roman"/>
-                <w:b/>
-                <w:sz w:val="24"/>
-                <w:szCs w:val="24"/>
-                <w:lang w:val="en-US"/>
-              </w:rPr>
-              <w:t>Name</w:t>
-            </w:r>
-          </w:p>
-        </w:tc>
-        <w:tc>
-          <w:tcPr>
-            <w:tcW w:w="1984" w:type="dxa"/>
-            <w:tcBorders>
-              <w:top w:val="single" w:sz="2" w:space="0" w:color="000000"/>
-              <w:left w:val="single" w:sz="2" w:space="0" w:color="000000"/>
-              <w:bottom w:val="single" w:sz="2" w:space="0" w:color="000000"/>
-            </w:tcBorders>
-            <w:shd w:val="clear" w:color="auto" w:fill="auto"/>
-          </w:tcPr>
-          <w:p>
-            <w:pPr>
-              <w:pStyle w:val="TableContents"/>
-              <w:spacing w:line="240" w:lineRule="auto"/>
-              <w:rPr>
-                <w:rFonts w:ascii="Times New Roman" w:hAnsi="Times New Roman" w:cs="Times New Roman"/>
-                <w:b/>
-                <w:sz w:val="24"/>
-                <w:szCs w:val="24"/>
-                <w:lang w:val="en-US"/>
-              </w:rPr>
-            </w:pPr>
-            <w:r>
-              <w:rPr>
-                <w:rFonts w:ascii="Times New Roman" w:hAnsi="Times New Roman" w:cs="Times New Roman"/>
-                <w:b/>
-                <w:sz w:val="24"/>
-                <w:szCs w:val="24"/>
-                <w:lang w:val="en-US"/>
-              </w:rPr>
-              <w:t>Surname</w:t>
-            </w:r>
-          </w:p>
-        </w:tc>
-        <w:tc>
-          <w:tcPr>
-            <w:tcW w:w="1984" w:type="dxa"/>
-            <w:tcBorders>
-              <w:top w:val="single" w:sz="2" w:space="0" w:color="000000"/>
-              <w:left w:val="single" w:sz="2" w:space="0" w:color="000000"/>
-              <w:bottom w:val="single" w:sz="2" w:space="0" w:color="000000"/>
-            </w:tcBorders>
-            <w:shd w:val="clear" w:color="auto" w:fill="auto"/>
-          </w:tcPr>
-          <w:p>
-            <w:pPr>
-              <w:pStyle w:val="TableContents"/>
-              <w:spacing w:line="240" w:lineRule="auto"/>
-              <w:rPr>
-                <w:rFonts w:ascii="Times New Roman" w:hAnsi="Times New Roman" w:cs="Times New Roman"/>
-                <w:b/>
-                <w:sz w:val="24"/>
-                <w:szCs w:val="24"/>
-                <w:lang w:val="en-US"/>
-              </w:rPr>
-            </w:pPr>
-            <w:r>
-              <w:rPr>
-                <w:rFonts w:ascii="Times New Roman" w:hAnsi="Times New Roman" w:cs="Times New Roman"/>
-                <w:b/>
-                <w:sz w:val="24"/>
-                <w:szCs w:val="24"/>
-                <w:lang w:val="en-US"/>
-              </w:rPr>
-              <w:t>Position</w:t>
-            </w:r>
-          </w:p>
-        </w:tc>
-        <w:tc>
-          <w:tcPr>
-            <w:tcW w:w="1984" w:type="dxa"/>
-            <w:tcBorders>
-              <w:top w:val="single" w:sz="2" w:space="0" w:color="000000"/>
-              <w:left w:val="single" w:sz="2" w:space="0" w:color="000000"/>
-              <w:bottom w:val="single" w:sz="2" w:space="0" w:color="000000"/>
-            </w:tcBorders>
-            <w:shd w:val="clear" w:color="auto" w:fill="auto"/>
-          </w:tcPr>
-          <w:p>
-            <w:pPr>
-              <w:pStyle w:val="TableContents"/>
-              <w:spacing w:line="240" w:lineRule="auto"/>
-              <w:rPr>
-                <w:rFonts w:ascii="Times New Roman" w:hAnsi="Times New Roman" w:cs="Times New Roman"/>
-                <w:b/>
-                <w:sz w:val="24"/>
-                <w:szCs w:val="24"/>
-              </w:rPr>
-            </w:pPr>
-            <w:r>
-              <w:rPr>
-                <w:rFonts w:ascii="Times New Roman" w:hAnsi="Times New Roman" w:cs="Times New Roman"/>
-                <w:b/>
-                <w:sz w:val="24"/>
-                <w:szCs w:val="24"/>
-                <w:lang w:val="en-US"/>
-              </w:rPr>
-              <w:t>Cars</w:t>
-            </w:r>
-          </w:p>
-        </w:tc>
-        <w:tc>
-          <w:tcPr>
-            <w:tcW w:w="1985" w:type="dxa"/>
-            <w:tcBorders>
-              <w:top w:val="single" w:sz="2" w:space="0" w:color="000000"/>
-              <w:left w:val="single" w:sz="2" w:space="0" w:color="000000"/>
-              <w:bottom w:val="single" w:sz="2" w:space="0" w:color="000000"/>
-              <w:right w:val="single" w:sz="2" w:space="0" w:color="000000"/>
-            </w:tcBorders>
-            <w:shd w:val="clear" w:color="auto" w:fill="auto"/>
-          </w:tcPr>
-          <w:p>
-            <w:pPr>
-              <w:pStyle w:val="TableContents"/>
-              <w:spacing w:line="240" w:lineRule="auto"/>
-              <w:rPr>
-                <w:rFonts w:ascii="Times New Roman" w:hAnsi="Times New Roman" w:cs="Times New Roman"/>
-                <w:b/>
-                <w:sz w:val="24"/>
-                <w:szCs w:val="24"/>
-                <w:lang w:val="en-US"/>
-              </w:rPr>
-            </w:pPr>
-            <w:r>
-              <w:rPr>
-                <w:rFonts w:ascii="Times New Roman" w:hAnsi="Times New Roman" w:cs="Times New Roman"/>
-                <w:b/>
-                <w:sz w:val="24"/>
-                <w:szCs w:val="24"/>
-                <w:lang w:val="en-US"/>
-              </w:rPr>
-              <w:t>Reserved</w:t>
-            </w:r>
-          </w:p>
-        </w:tc>
-      </w:tr>
-      <w:sdt>
-        <w:sdtPr>
-          <w:rPr>
-            <w:rFonts w:ascii="Times New Roman" w:hAnsi="Times New Roman" w:cs="Times New Roman"/>
-            <w:sz w:val="24"/>
-            <w:szCs w:val="24"/>
-          </w:rPr>
-          <w:alias w:val="table"/>
-          <w:tag w:val="table"/>
-          <w:id w:val="216632719"/>
-          <w:placeholder>
-            <w:docPart w:val="DefaultPlaceholder_-1854013440"/>
-          </w:placeholder>
-        </w:sdtPr>
-        <w:sdtEndPr>
-          <w:rPr>
-            <w:lang w:val="en-US"/>
-          </w:rPr>
-        </w:sdtEndPr>
-        <w:sdtContent>
-          <w:tr>
-            <w:tc>
-              <w:tcPr>
-                <w:tcW w:w="1984" w:type="dxa"/>
-                <w:tcBorders>
-                  <w:top w:val="single" w:sz="2" w:space="0" w:color="000000"/>
-                  <w:left w:val="single" w:sz="2" w:space="0" w:color="000000"/>
-                  <w:bottom w:val="single" w:sz="2" w:space="0" w:color="000000"/>
-                </w:tcBorders>
-                <w:shd w:val="clear" w:color="auto" w:fill="auto"/>
-              </w:tcPr>
-              <w:sdt>
-                <w:sdtPr>
-                  <w:rPr>
-                    <w:rFonts w:ascii="Times New Roman" w:hAnsi="Times New Roman" w:cs="Times New Roman"/>
-                    <w:sz w:val="24"/>
-                    <w:szCs w:val="24"/>
-                  </w:rPr>
-                  <w:alias w:val="key1"/>
-                  <w:tag w:val="text"/>
-                  <w:id w:val="614022598"/>
-                  <w:placeholder>
-                    <w:docPart w:val="DefaultPlaceholder_-1854013440"/>
-                  </w:placeholder>
-                </w:sdtPr>
-                <w:sdtContent>
-                  <w:p>
-                    <w:pPr>
-                      <w:pStyle w:val="TableContents"/>
-                      <w:rPr>
-                        <w:rFonts w:ascii="Times New Roman" w:hAnsi="Times New Roman" w:cs="Times New Roman"/>
-                        <w:sz w:val="24"/>
-                        <w:szCs w:val="24"/>
-                        <w:lang w:val="en-US"/>
-                      </w:rPr>
-                    </w:pPr>
-                    <w:r>
-                      <w:rPr>
-                        <w:rFonts w:ascii="Times New Roman" w:hAnsi="Times New Roman" w:cs="Times New Roman"/>
-                        <w:sz w:val="24"/>
-                        <w:szCs w:val="24"/>
-                        <w:lang w:val="en-US"/>
-                      </w:rPr>
-                      <w:t>Name</w:t>
-                    </w:r>
-                  </w:p>
-                </w:sdtContent>
-              </w:sdt>
-            </w:tc>
-            <w:tc>
-              <w:tcPr>
-                <w:tcW w:w="1984" w:type="dxa"/>
-                <w:tcBorders>
-                  <w:top w:val="single" w:sz="2" w:space="0" w:color="000000"/>
-                  <w:left w:val="single" w:sz="2" w:space="0" w:color="000000"/>
-                  <w:bottom w:val="single" w:sz="2" w:space="0" w:color="000000"/>
-                </w:tcBorders>
-                <w:shd w:val="clear" w:color="auto" w:fill="auto"/>
-              </w:tcPr>
-              <w:sdt>
-                <w:sdtPr>
-                  <w:rPr>
-                    <w:rFonts w:ascii="Times New Roman" w:hAnsi="Times New Roman" w:cs="Times New Roman"/>
-                    <w:sz w:val="24"/>
-                    <w:szCs w:val="24"/>
-                  </w:rPr>
-                  <w:alias w:val="key2"/>
-                  <w:tag w:val="text"/>
-                  <w:id w:val="937097185"/>
-                  <w:placeholder>
-                    <w:docPart w:val="DefaultPlaceholder_-1854013440"/>
-                  </w:placeholder>
-                </w:sdtPr>
-                <w:sdtContent>
-                  <w:p>
-                    <w:pPr>
-                      <w:pStyle w:val="TableContents"/>
-                      <w:rPr>
-                        <w:rFonts w:ascii="Times New Roman" w:hAnsi="Times New Roman" w:cs="Times New Roman"/>
-                        <w:sz w:val="24"/>
-                        <w:szCs w:val="24"/>
-                        <w:lang w:val="en-US"/>
-                      </w:rPr>
-                    </w:pPr>
-                    <w:r>
-                      <w:rPr>
-                        <w:rFonts w:ascii="Times New Roman" w:hAnsi="Times New Roman" w:cs="Times New Roman"/>
-                        <w:sz w:val="24"/>
-                        <w:szCs w:val="24"/>
-                        <w:lang w:val="en-US"/>
-                      </w:rPr>
-                      <w:t>Surname</w:t>
-                    </w:r>
-                  </w:p>
-                </w:sdtContent>
-              </w:sdt>
-            </w:tc>
-            <w:tc>
-              <w:tcPr>
-                <w:tcW w:w="1984" w:type="dxa"/>
-                <w:tcBorders>
-                  <w:top w:val="single" w:sz="2" w:space="0" w:color="000000"/>
-                  <w:left w:val="single" w:sz="2" w:space="0" w:color="000000"/>
-                  <w:bottom w:val="single" w:sz="2" w:space="0" w:color="000000"/>
-                </w:tcBorders>
-                <w:shd w:val="clear" w:color="auto" w:fill="auto"/>
-              </w:tcPr>
-              <w:sdt>
-                <w:sdtPr>
-                  <w:rPr>
-                    <w:rFonts w:ascii="Times New Roman" w:hAnsi="Times New Roman" w:cs="Times New Roman"/>
-                    <w:sz w:val="24"/>
-                    <w:szCs w:val="24"/>
-                  </w:rPr>
-                  <w:alias w:val="key3"/>
-                  <w:tag w:val="text"/>
-                  <w:id w:val="-571272465"/>
-                  <w:placeholder>
-                    <w:docPart w:val="DefaultPlaceholder_-1854013440"/>
-                  </w:placeholder>
-                </w:sdtPr>
-                <w:sdtContent>
-                  <w:p>
-                    <w:pPr>
-                      <w:pStyle w:val="TableContents"/>
-                      <w:rPr>
-                        <w:rFonts w:ascii="Times New Roman" w:hAnsi="Times New Roman" w:cs="Times New Roman"/>
-                        <w:sz w:val="24"/>
-                        <w:szCs w:val="24"/>
-                        <w:lang w:val="en-US"/>
-                      </w:rPr>
-                    </w:pPr>
-                    <w:r>
-                      <w:rPr>
-                        <w:rFonts w:ascii="Times New Roman" w:hAnsi="Times New Roman" w:cs="Times New Roman"/>
-                        <w:sz w:val="24"/>
-                        <w:szCs w:val="24"/>
-                        <w:lang w:val="en-US"/>
-                      </w:rPr>
-                      <w:t>Position</w:t>
-                    </w:r>
-                  </w:p>
-                </w:sdtContent>
-              </w:sdt>
-            </w:tc>
-            <w:tc>
-              <w:tcPr>
-                <w:tcW w:w="1984" w:type="dxa"/>
-                <w:tcBorders>
-                  <w:top w:val="single" w:sz="2" w:space="0" w:color="000000"/>
-                  <w:left w:val="single" w:sz="2" w:space="0" w:color="000000"/>
-                  <w:bottom w:val="single" w:sz="2" w:space="0" w:color="000000"/>
-                </w:tcBorders>
-                <w:shd w:val="clear" w:color="auto" w:fill="auto"/>
-              </w:tcPr>
-              <w:sdt>
-                <w:sdtPr>
-                  <w:rPr>
-                    <w:rFonts w:ascii="Times New Roman" w:hAnsi="Times New Roman" w:cs="Times New Roman"/>
-                    <w:sz w:val="24"/>
-                    <w:szCs w:val="24"/>
-                  </w:rPr>
-                  <w:alias w:val="tablelist"/>
-                  <w:tag w:val="list"/>
-                  <w:id w:val="2058974967"/>
-                  <w:placeholder>
-                    <w:docPart w:val="DefaultPlaceholder_-1854013440"/>
-                  </w:placeholder>
-                </w:sdtPr>
-                <w:sdtContent>
-                  <w:p>
-                    <w:pPr>
-                      <w:pStyle w:val="TableContents"/>
-                      <w:numPr>
-                        <w:ilvl w:val="0"/>
-                        <w:numId w:val="4"/>
-                      </w:numPr>
-                      <w:rPr>
-                        <w:rFonts w:ascii="Times New Roman" w:hAnsi="Times New Roman" w:cs="Times New Roman"/>
-                        <w:sz w:val="24"/>
-                        <w:szCs w:val="24"/>
-                        <w:lang w:val="en-US"/>
-                      </w:rPr>
-                    </w:pPr>
-                    <w:sdt>
-                      <w:sdtPr>
-                        <w:rPr>
-                          <w:rFonts w:ascii="Times New Roman" w:hAnsi="Times New Roman" w:cs="Times New Roman"/>
-                          <w:sz w:val="24"/>
-                          <w:szCs w:val="24"/>
-                          <w:lang w:val="en-US"/>
-                        </w:rPr>
-                        <w:alias w:val="value"/>
-                        <w:tag w:val="text"/>
-                        <w:id w:val="-1861654280"/>
-                        <w:placeholder>
-                          <w:docPart w:val="DefaultPlaceholder_-1854013440"/>
-                        </w:placeholder>
-                      </w:sdtPr>
-                      <w:sdtContent>
-                        <w:r>
-                          <w:rPr>
-                            <w:rFonts w:ascii="Times New Roman" w:hAnsi="Times New Roman" w:cs="Times New Roman"/>
-                            <w:sz w:val="24"/>
-                            <w:szCs w:val="24"/>
-                            <w:lang w:val="en-US"/>
-                          </w:rPr>
-                          <w:t>cars</w:t>
-                        </w:r>
-                      </w:sdtContent>
-                    </w:sdt>
-                    <w:r>
-                      <w:rPr>
-                        <w:rFonts w:ascii="Times New Roman" w:hAnsi="Times New Roman" w:cs="Times New Roman"/>
-                        <w:sz w:val="24"/>
-                        <w:szCs w:val="24"/>
-                        <w:lang w:val="en-US"/>
-                      </w:rPr>
-                      <w:t xml:space="preserve"> </w:t>
-                    </w:r>
-                  </w:p>
-                </w:sdtContent>
-              </w:sdt>
-            </w:tc>
-            <w:tc>
-              <w:tcPr>
-                <w:tcW w:w="1985" w:type="dxa"/>
-                <w:tcBorders>
-                  <w:top w:val="single" w:sz="2" w:space="0" w:color="000000"/>
-                  <w:left w:val="single" w:sz="2" w:space="0" w:color="000000"/>
-                  <w:bottom w:val="single" w:sz="2" w:space="0" w:color="000000"/>
-                  <w:right w:val="single" w:sz="2" w:space="0" w:color="000000"/>
-                </w:tcBorders>
-                <w:shd w:val="clear" w:color="auto" w:fill="auto"/>
-              </w:tcPr>
-              <w:sdt>
-                <w:sdtPr>
-                  <w:rPr>
-                    <w:rFonts w:ascii="Times New Roman" w:hAnsi="Times New Roman" w:cs="Times New Roman"/>
-                    <w:sz w:val="24"/>
-                    <w:szCs w:val="24"/>
-                    <w:lang w:val="en-US"/>
-                  </w:rPr>
-                  <w:alias w:val="img"/>
-                  <w:tag w:val="img"/>
-                  <w:id w:val="310665"/>
-                  <w:placeholder>
-                    <w:docPart w:val="DefaultPlaceholder_22675703"/>
-                  </w:placeholder>
-                </w:sdtPr>
-                <w:sdtContent>
-                  <w:p>
-                    <w:pPr>
-                      <w:pStyle w:val="TableContents"/>
-                      <w:tabs>
-                        <w:tab w:val="center" w:pos="939"/>
-                      </w:tabs>
-                      <w:jc w:val="center"/>
-                      <w:rPr>
-                        <w:rFonts w:ascii="Times New Roman" w:hAnsi="Times New Roman" w:cs="Times New Roman"/>
-                        <w:sz w:val="24"/>
-                        <w:szCs w:val="24"/>
-                        <w:lang w:val="en-US"/>
-                      </w:rPr>
-                    </w:pPr>
-                    <w:r>
-                      <w:rPr>
-                        <w:rFonts w:ascii="Times New Roman" w:hAnsi="Times New Roman" w:cs="Times New Roman"/>
-                        <w:noProof/>
-                        <w:sz w:val="24"/>
-                        <w:szCs w:val="24"/>
-                        <w:lang w:val="en-US"/>
-                      </w:rPr>
-                      <w:drawing>
-                        <wp:inline distT="0" distB="0" distL="0" distR="0" wp14:anchorId="0101FD94" wp14:editId="4469BB55">
-                          <wp:extent cx="724205" cy="724205"/>
-                          <wp:effectExtent l="19050" t="0" r="0" b="0"/>
-                          <wp:docPr id="1" name="Рисунок 0" descr="m1000x1000.jpg"/>
-                          <wp:cNvGraphicFramePr>
-                            <a:graphicFrameLocks xmlns:a="http://schemas.openxmlformats.org/drawingml/2006/main" noChangeAspect="1"/>
-                          </wp:cNvGraphicFramePr>
-                          <a:graphic xmlns:a="http://schemas.openxmlformats.org/drawingml/2006/main">
-                            <a:graphicData uri="http://schemas.openxmlformats.org/drawingml/2006/picture">
-                              <pic:pic xmlns:pic="http://schemas.openxmlformats.org/drawingml/2006/picture">
-                                <pic:nvPicPr>
-                                  <pic:cNvPr id="0" name="m1000x1000.jpg"/>
-                                  <pic:cNvPicPr/>
-                                </pic:nvPicPr>
-                                <pic:blipFill>
-                                  <a:blip r:embed="rId8" cstate="print"/>
-                                  <a:stretch>
-                                    <a:fillRect/>
-                                  </a:stretch>
-                                </pic:blipFill>
-                                <pic:spPr>
-                                  <a:xfrm>
-                                    <a:off x="0" y="0"/>
-                                    <a:ext cx="727173" cy="727173"/>
-                                  </a:xfrm>
-                                  <a:prstGeom prst="rect">
-                                    <a:avLst/>
-                                  </a:prstGeom>
-                                </pic:spPr>
-                              </pic:pic>
-                            </a:graphicData>
-                          </a:graphic>
-                        </wp:inline>
-                      </w:drawing>
-                    </w:r>
-                  </w:p>
-                </w:sdtContent>
-              </w:sdt>
-            </w:tc>
-          </w:tr>
-        </w:sdtContent>
-      </w:sdt>
-    </w:tbl>
-    <w:p>
-      <w:pPr>
-        <w:pBdr>
-          <w:bottom w:val="single" w:sz="4" w:space="1" w:color="auto"/>
-        </w:pBdr>
-        <w:spacing w:after="120"/>
-        <w:jc w:val="center"/>
-        <w:rPr>
-          <w:rFonts w:ascii="Times New Roman" w:hAnsi="Times New Roman" w:cs="Times New Roman"/>
-          <w:sz w:val="24"/>
-          <w:szCs w:val="24"/>
-          <w:lang w:val="en-US"/>
-        </w:rPr>
-      </w:pPr>
-    </w:p>
-    <w:p>
-      <w:pPr>
-        <w:pBdr>
-          <w:bottom w:val="single" w:sz="4" w:space="1" w:color="auto"/>
-        </w:pBdr>
-        <w:spacing w:after="120"/>
-        <w:jc w:val="center"/>
-        <w:rPr>
-          <w:rFonts w:ascii="Times New Roman" w:hAnsi="Times New Roman" w:cs="Times New Roman"/>
-          <w:sz w:val="24"/>
-          <w:szCs w:val="24"/>
-          <w:lang w:val="en-US"/>
-        </w:rPr>
-      </w:pPr>
-      <w:r>
-        <w:rPr>
-          <w:rFonts w:ascii="Times New Roman" w:hAnsi="Times New Roman" w:cs="Times New Roman"/>
-          <w:sz w:val="24"/>
-          <w:szCs w:val="24"/>
-          <w:lang w:val="en-US"/>
-        </w:rPr>
-        <w:t>Another text block:</w:t>
-      </w:r>
-    </w:p>
-    <w:p>
-      <w:pPr>
-        <w:pBdr>
-          <w:bottom w:val="single" w:sz="4" w:space="1" w:color="auto"/>
-        </w:pBdr>
-        <w:spacing w:after="120" w:line="240" w:lineRule="auto"/>
-        <w:jc w:val="center"/>
-        <w:rPr>
-          <w:rFonts w:ascii="Times New Roman" w:hAnsi="Times New Roman" w:cs="Times New Roman"/>
-          <w:sz w:val="24"/>
-          <w:szCs w:val="24"/>
-          <w:lang w:val="en-US"/>
-        </w:rPr>
-      </w:pPr>
-      <w:sdt>
-        <w:sdtPr>
-          <w:rPr>
-            <w:rFonts w:ascii="Times New Roman" w:hAnsi="Times New Roman" w:cs="Times New Roman"/>
-            <w:sz w:val="24"/>
-            <w:szCs w:val="24"/>
-          </w:rPr>
-          <w:alias w:val="passport"/>
-          <w:tag w:val="text"/>
-          <w:id w:val="1403718104"/>
-          <w:text/>
-        </w:sdtPr>
-        <w:sdtContent>
-          <w:r>
-            <w:rPr>
-              <w:rFonts w:ascii="Times New Roman" w:hAnsi="Times New Roman" w:cs="Times New Roman"/>
-              <w:sz w:val="24"/>
-              <w:szCs w:val="24"/>
-              <w:lang w:val="en-US"/>
-            </w:rPr>
-            <w:t>n/a</w:t>
-          </w:r>
-        </w:sdtContent>
-      </w:sdt>
-    </w:p>
-    <w:p>
-      <w:pPr>
-        <w:spacing w:after="120" w:line="240" w:lineRule="auto"/>
-        <w:jc w:val="center"/>
-        <w:rPr>
-          <w:rFonts w:ascii="Times New Roman" w:hAnsi="Times New Roman" w:cs="Times New Roman"/>
-          <w:sz w:val="24"/>
-          <w:szCs w:val="24"/>
-          <w:lang w:val="en-US"/>
-        </w:rPr>
-      </w:pPr>
-      <w:r>
-        <w:rPr>
-          <w:rFonts w:ascii="Times New Roman" w:hAnsi="Times New Roman" w:cs="Times New Roman"/>
-          <w:sz w:val="24"/>
-          <w:szCs w:val="24"/>
-          <w:lang w:val="en-US"/>
-        </w:rPr>
-        <w:t>(</w:t>
-      </w:r>
-      <w:proofErr w:type="gramStart"/>
-      <w:r>
-        <w:rPr>
-          <w:rFonts w:ascii="Times New Roman" w:hAnsi="Times New Roman" w:cs="Times New Roman"/>
-          <w:sz w:val="24"/>
-          <w:szCs w:val="24"/>
-          <w:lang w:val="en-US"/>
-        </w:rPr>
-        <w:t>enter</w:t>
-      </w:r>
-      <w:proofErr w:type="gramEnd"/>
-      <w:r>
-        <w:rPr>
-          <w:rFonts w:ascii="Times New Roman" w:hAnsi="Times New Roman" w:cs="Times New Roman"/>
-          <w:sz w:val="24"/>
-          <w:szCs w:val="24"/>
-          <w:lang w:val="en-US"/>
-        </w:rPr>
-        <w:t xml:space="preserve"> text)</w:t>
-      </w:r>
-    </w:p>
-    <w:p>
-      <w:pPr>
-        <w:spacing w:after="120" w:line="240" w:lineRule="auto"/>
-        <w:jc w:val="center"/>
-        <w:rPr>
-          <w:rFonts w:ascii="Times New Roman" w:hAnsi="Times New Roman" w:cs="Times New Roman"/>
-          <w:sz w:val="24"/>
-          <w:szCs w:val="24"/>
-          <w:lang w:val="en-US"/>
-        </w:rPr>
-      </w:pPr>
-    </w:p>
-    <w:p>
-      <w:pPr>
-        <w:spacing w:after="120" w:line="240" w:lineRule="auto"/>
-        <w:jc w:val="center"/>
-        <w:rPr>
-          <w:rFonts w:ascii="Times New Roman" w:hAnsi="Times New Roman" w:cs="Times New Roman"/>
-          <w:sz w:val="24"/>
-          <w:szCs w:val="24"/>
-          <w:lang w:val="en-US"/>
-        </w:rPr>
-      </w:pPr>
-      <w:r>
-        <w:rPr>
-          <w:rFonts w:ascii="Times New Roman" w:hAnsi="Times New Roman" w:cs="Times New Roman"/>
-          <w:sz w:val="24"/>
-          <w:szCs w:val="24"/>
-          <w:lang w:val="en-US"/>
-        </w:rPr>
-        <w:t>Repeated content:</w:t>
-      </w:r>
-    </w:p>
-    <w:sdt>
-      <w:sdtPr>
-        <w:rPr>
-          <w:rFonts w:ascii="Times New Roman" w:hAnsi="Times New Roman" w:cs="Times New Roman"/>
-          <w:sz w:val="24"/>
-          <w:szCs w:val="24"/>
-          <w:lang w:val="en-US"/>
-        </w:rPr>
-        <w:alias w:val="plainlist"/>
-        <w:tag w:val="list"/>
-        <w:id w:val="-1121916084"/>
-        <w:placeholder>
-          <w:docPart w:val="DefaultPlaceholder_-1854013440"/>
-        </w:placeholder>
-      </w:sdtPr>
-      <w:sdtContent>
-        <w:sdt>
-          <w:sdtPr>
-            <w:rPr>
-              <w:rFonts w:ascii="Times New Roman" w:hAnsi="Times New Roman" w:cs="Times New Roman"/>
-              <w:sz w:val="24"/>
-              <w:szCs w:val="24"/>
-              <w:lang w:val="en-US"/>
-            </w:rPr>
-            <w:alias w:val="plainview"/>
-            <w:tag w:val="plain"/>
-            <w:id w:val="870417073"/>
-            <w:placeholder>
-              <w:docPart w:val="DefaultPlaceholder_-1854013440"/>
-            </w:placeholder>
-          </w:sdtPr>
-          <w:sdtContent>
-            <w:p>
-              <w:pPr>
-                <w:spacing w:after="120"/>
-                <w:rPr>
-                  <w:rFonts w:ascii="Times New Roman" w:hAnsi="Times New Roman" w:cs="Times New Roman"/>
-                  <w:sz w:val="24"/>
-                  <w:szCs w:val="24"/>
-                  <w:lang w:val="en-US"/>
-                </w:rPr>
-              </w:pPr>
-              <w:r>
-                <w:rPr>
-                  <w:rFonts w:ascii="Times New Roman" w:hAnsi="Times New Roman" w:cs="Times New Roman"/>
-                  <w:sz w:val="24"/>
-                  <w:szCs w:val="24"/>
-                  <w:lang w:val="en-US"/>
-                </w:rPr>
-                <w:t>Hello world!</w:t>
-              </w:r>
-            </w:p>
-            <w:p>
-              <w:pPr>
-                <w:spacing w:after="120"/>
-                <w:rPr>
-                  <w:rFonts w:ascii="Times New Roman" w:hAnsi="Times New Roman" w:cs="Times New Roman"/>
-                  <w:sz w:val="24"/>
-                  <w:szCs w:val="24"/>
-                  <w:lang w:val="en-US"/>
-                </w:rPr>
-              </w:pPr>
-            </w:p>
-            <w:tbl>
-              <w:tblPr>
-                <w:tblW w:w="9921" w:type="dxa"/>
-                <w:tblInd w:w="55" w:type="dxa"/>
-                <w:tblBorders>
-                  <w:top w:val="single" w:sz="2" w:space="0" w:color="000000"/>
-                  <w:left w:val="single" w:sz="2" w:space="0" w:color="000000"/>
-                  <w:bottom w:val="single" w:sz="2" w:space="0" w:color="000000"/>
-                  <w:insideH w:val="single" w:sz="2" w:space="0" w:color="000000"/>
-                </w:tblBorders>
-                <w:tblCellMar>
-                  <w:top w:w="55" w:type="dxa"/>
-                  <w:left w:w="51" w:type="dxa"/>
-                  <w:bottom w:w="55" w:type="dxa"/>
-                  <w:right w:w="55" w:type="dxa"/>
-                </w:tblCellMar>
-                <w:tblLook w:val="04A0" w:firstRow="1" w:lastRow="0" w:firstColumn="1" w:lastColumn="0" w:noHBand="0" w:noVBand="1"/>
-              </w:tblPr>
-              <w:tblGrid>
-                <w:gridCol w:w="1907"/>
-                <w:gridCol w:w="1928"/>
-                <w:gridCol w:w="1919"/>
-                <w:gridCol w:w="2293"/>
-                <w:gridCol w:w="1874"/>
-              </w:tblGrid>
-              <w:sdt>
-                <w:sdtPr>
-                  <w:rPr>
-                    <w:rFonts w:ascii="Times New Roman" w:hAnsi="Times New Roman" w:cs="Times New Roman"/>
-                    <w:sz w:val="24"/>
-                    <w:szCs w:val="24"/>
-                  </w:rPr>
-                  <w:alias w:val="table"/>
-                  <w:tag w:val="table"/>
-                  <w:id w:val="419989242"/>
-                </w:sdtPr>
-                <w:sdtContent>
-                  <w:tr>
-                    <w:tc>
-                      <w:tcPr>
-                        <w:tcW w:w="1984" w:type="dxa"/>
-                        <w:tcBorders>
-                          <w:top w:val="single" w:sz="2" w:space="0" w:color="000000"/>
-                          <w:left w:val="single" w:sz="2" w:space="0" w:color="000000"/>
-                          <w:bottom w:val="single" w:sz="2" w:space="0" w:color="000000"/>
-                        </w:tcBorders>
-                        <w:shd w:val="clear" w:color="auto" w:fill="auto"/>
-                      </w:tcPr>
-                      <w:sdt>
-                        <w:sdtPr>
-                          <w:rPr>
-                            <w:rFonts w:ascii="Times New Roman" w:hAnsi="Times New Roman" w:cs="Times New Roman"/>
-                            <w:sz w:val="24"/>
-                            <w:szCs w:val="24"/>
-                          </w:rPr>
-                          <w:alias w:val="key1"/>
-                          <w:tag w:val="text"/>
-                          <w:id w:val="-1889709646"/>
-                        </w:sdtPr>
-                        <w:sdtContent>
-                          <w:p>
-                            <w:pPr>
-                              <w:pStyle w:val="TableContents"/>
-                              <w:rPr>
-                                <w:rFonts w:ascii="Times New Roman" w:hAnsi="Times New Roman" w:cs="Times New Roman"/>
-                                <w:sz w:val="24"/>
-                                <w:szCs w:val="24"/>
-                                <w:lang w:val="en-US"/>
-                              </w:rPr>
-                            </w:pPr>
-                            <w:r>
-                              <w:rPr>
-                                <w:rFonts w:ascii="Times New Roman" w:hAnsi="Times New Roman" w:cs="Times New Roman"/>
-                                <w:sz w:val="24"/>
-                                <w:szCs w:val="24"/>
-                                <w:lang w:val="en-US"/>
-                              </w:rPr>
-                              <w:t>Name</w:t>
-                            </w:r>
-                          </w:p>
-                        </w:sdtContent>
-                      </w:sdt>
-                    </w:tc>
-                    <w:tc>
-                      <w:tcPr>
-                        <w:tcW w:w="1984" w:type="dxa"/>
-                        <w:tcBorders>
-                          <w:top w:val="single" w:sz="2" w:space="0" w:color="000000"/>
-                          <w:left w:val="single" w:sz="2" w:space="0" w:color="000000"/>
-                          <w:bottom w:val="single" w:sz="2" w:space="0" w:color="000000"/>
-                        </w:tcBorders>
-                        <w:shd w:val="clear" w:color="auto" w:fill="auto"/>
-                      </w:tcPr>
-                      <w:sdt>
-                        <w:sdtPr>
-                          <w:rPr>
-                            <w:rFonts w:ascii="Times New Roman" w:hAnsi="Times New Roman" w:cs="Times New Roman"/>
-                            <w:sz w:val="24"/>
-                            <w:szCs w:val="24"/>
-                          </w:rPr>
-                          <w:alias w:val="key2"/>
-                          <w:tag w:val="text"/>
-                          <w:id w:val="1938547578"/>
-                        </w:sdtPr>
-                        <w:sdtContent>
-                          <w:p>
-                            <w:pPr>
-                              <w:pStyle w:val="TableContents"/>
-                              <w:rPr>
-                                <w:rFonts w:ascii="Times New Roman" w:hAnsi="Times New Roman" w:cs="Times New Roman"/>
-                                <w:sz w:val="24"/>
-                                <w:szCs w:val="24"/>
-                                <w:lang w:val="en-US"/>
-                              </w:rPr>
-                            </w:pPr>
-                            <w:r>
-                              <w:rPr>
-                                <w:rFonts w:ascii="Times New Roman" w:hAnsi="Times New Roman" w:cs="Times New Roman"/>
-                                <w:sz w:val="24"/>
-                                <w:szCs w:val="24"/>
-                                <w:lang w:val="en-US"/>
-                              </w:rPr>
-                              <w:t>Lastname</w:t>
-                            </w:r>
-                          </w:p>
-                        </w:sdtContent>
-                      </w:sdt>
-                    </w:tc>
-                    <w:tc>
-                      <w:tcPr>
-                        <w:tcW w:w="1984" w:type="dxa"/>
-                        <w:tcBorders>
-                          <w:top w:val="single" w:sz="2" w:space="0" w:color="000000"/>
-                          <w:left w:val="single" w:sz="2" w:space="0" w:color="000000"/>
-                          <w:bottom w:val="single" w:sz="2" w:space="0" w:color="000000"/>
-                        </w:tcBorders>
-                        <w:shd w:val="clear" w:color="auto" w:fill="auto"/>
-                      </w:tcPr>
-                      <w:sdt>
-                        <w:sdtPr>
-                          <w:rPr>
-                            <w:rFonts w:ascii="Times New Roman" w:hAnsi="Times New Roman" w:cs="Times New Roman"/>
-                            <w:sz w:val="24"/>
-                            <w:szCs w:val="24"/>
-                          </w:rPr>
-                          <w:alias w:val="key3"/>
-                          <w:tag w:val="text"/>
-                          <w:id w:val="646403977"/>
-                        </w:sdtPr>
-                        <w:sdtContent>
-                          <w:p>
-                            <w:pPr>
-                              <w:pStyle w:val="TableContents"/>
-                              <w:rPr>
-                                <w:rFonts w:ascii="Times New Roman" w:hAnsi="Times New Roman" w:cs="Times New Roman"/>
-                                <w:sz w:val="24"/>
-                                <w:szCs w:val="24"/>
-                                <w:lang w:val="en-US"/>
-                              </w:rPr>
-                            </w:pPr>
-                            <w:r>
-                              <w:rPr>
-                                <w:rFonts w:ascii="Times New Roman" w:hAnsi="Times New Roman" w:cs="Times New Roman"/>
-                                <w:sz w:val="24"/>
-                                <w:szCs w:val="24"/>
-                                <w:lang w:val="en-US"/>
-                              </w:rPr>
-                              <w:t>Position</w:t>
-                            </w:r>
-                          </w:p>
-                        </w:sdtContent>
-                      </w:sdt>
-                    </w:tc>
-                    <w:tc>
-                      <w:tcPr>
-                        <w:tcW w:w="1984" w:type="dxa"/>
-                        <w:tcBorders>
-                          <w:top w:val="single" w:sz="2" w:space="0" w:color="000000"/>
-                          <w:left w:val="single" w:sz="2" w:space="0" w:color="000000"/>
-                          <w:bottom w:val="single" w:sz="2" w:space="0" w:color="000000"/>
-                        </w:tcBorders>
-                        <w:shd w:val="clear" w:color="auto" w:fill="auto"/>
-                      </w:tcPr>
-                      <w:sdt>
-                        <w:sdtPr>
-                          <w:rPr>
-                            <w:rFonts w:ascii="Times New Roman" w:hAnsi="Times New Roman" w:cs="Times New Roman"/>
-                            <w:sz w:val="24"/>
-                            <w:szCs w:val="24"/>
-                          </w:rPr>
-                          <w:alias w:val="tablelist"/>
-                          <w:tag w:val="list"/>
-                          <w:id w:val="1742825870"/>
-                        </w:sdtPr>
-                        <w:sdtContent>
-                          <w:p>
-                            <w:pPr>
-                              <w:pStyle w:val="TableContents"/>
-                              <w:numPr>
-                                <w:ilvl w:val="0"/>
-                                <w:numId w:val="5"/>
-                              </w:numPr>
-                              <w:rPr>
-                                <w:rFonts w:ascii="Times New Roman" w:hAnsi="Times New Roman" w:cs="Times New Roman"/>
-                                <w:sz w:val="24"/>
-                                <w:szCs w:val="24"/>
-                                <w:lang w:val="en-US"/>
-                              </w:rPr>
-                            </w:pPr>
-                            <w:sdt>
-                              <w:sdtPr>
-                                <w:rPr>
-                                  <w:rFonts w:ascii="Times New Roman" w:hAnsi="Times New Roman" w:cs="Times New Roman"/>
-                                  <w:sz w:val="24"/>
-                                  <w:szCs w:val="24"/>
-                                  <w:lang w:val="en-US"/>
-                                </w:rPr>
-                                <w:alias w:val="value"/>
-                                <w:tag w:val="text"/>
-                                <w:id w:val="-1276165061"/>
-                              </w:sdtPr>
-                              <w:sdtContent>
-                                <w:r>
-                                  <w:rPr>
-                                    <w:rFonts w:ascii="Times New Roman" w:hAnsi="Times New Roman" w:cs="Times New Roman"/>
-                                    <w:sz w:val="24"/>
-                                    <w:szCs w:val="24"/>
-                                    <w:lang w:val="en-US"/>
-                                  </w:rPr>
-                                  <w:t>cars</w:t>
-                                </w:r>
-                              </w:sdtContent>
-                            </w:sdt>
-                            <w:r>
-                              <w:rPr>
-                                <w:rFonts w:ascii="Times New Roman" w:hAnsi="Times New Roman" w:cs="Times New Roman"/>
-                                <w:sz w:val="24"/>
-                                <w:szCs w:val="24"/>
-                                <w:lang w:val="en-US"/>
-                              </w:rPr>
-                              <w:t xml:space="preserve"> </w:t>
-                            </w:r>
-                          </w:p>
-                        </w:sdtContent>
-                      </w:sdt>
-                    </w:tc>
-                    <w:tc>
-                      <w:tcPr>
-                        <w:tcW w:w="1985" w:type="dxa"/>
-                        <w:tcBorders>
-                          <w:top w:val="single" w:sz="2" w:space="0" w:color="000000"/>
-                          <w:left w:val="single" w:sz="2" w:space="0" w:color="000000"/>
-                          <w:bottom w:val="single" w:sz="2" w:space="0" w:color="000000"/>
-                          <w:right w:val="single" w:sz="2" w:space="0" w:color="000000"/>
-                        </w:tcBorders>
-                        <w:shd w:val="clear" w:color="auto" w:fill="auto"/>
-                      </w:tcPr>
-                      <w:p>
-                        <w:pPr>
-                          <w:pStyle w:val="TableContents"/>
-                          <w:rPr>
-                            <w:rFonts w:ascii="Times New Roman" w:hAnsi="Times New Roman" w:cs="Times New Roman"/>
-                            <w:sz w:val="24"/>
-                            <w:szCs w:val="24"/>
-                            <w:lang w:val="en-US"/>
-                          </w:rPr>
-                        </w:pPr>
-                      </w:p>
-                    </w:tc>
-                  </w:tr>
-                </w:sdtContent>
-              </w:sdt>
-            </w:tbl>
-            <w:p>
-              <w:pPr>
-                <w:spacing w:after="120"/>
-                <w:rPr>
-                  <w:rFonts w:ascii="Times New Roman" w:hAnsi="Times New Roman" w:cs="Times New Roman"/>
-                  <w:sz w:val="24"/>
-                  <w:szCs w:val="24"/>
-                  <w:lang w:val="en-US"/>
-                </w:rPr>
-              </w:pPr>
-            </w:p>
-            <w:p>
-              <w:pPr>
-                <w:spacing w:after="120"/>
-                <w:rPr>
-                  <w:rFonts w:ascii="Times New Roman" w:hAnsi="Times New Roman" w:cs="Times New Roman"/>
-                  <w:sz w:val="24"/>
-                  <w:szCs w:val="24"/>
-                  <w:lang w:val="en-US"/>
-                </w:rPr>
-              </w:pPr>
-              <w:r>
-                <w:rPr>
-                  <w:rFonts w:ascii="Times New Roman" w:hAnsi="Times New Roman" w:cs="Times New Roman"/>
-                  <w:sz w:val="24"/>
-                  <w:szCs w:val="24"/>
-                  <w:lang w:val="en-US"/>
-                </w:rPr>
-                <w:t>Hi, word!!</w:t>
-              </w:r>
-            </w:p>
-          </w:sdtContent>
-        </w:sdt>
-      </w:sdtContent>
-    </w:sdt>
-    <w:p>
-      <w:pPr>
-        <w:spacing w:after="120"/>
-        <w:rPr>
-          <w:rFonts w:ascii="Times New Roman" w:hAnsi="Times New Roman" w:cs="Times New Roman"/>
-          <w:sz w:val="24"/>
-          <w:szCs w:val="24"/>
-          <w:lang w:val="en-US"/>
-        </w:rPr>
-      </w:pPr>
-    </w:p>
-    <w:p>
-      <w:pPr>
-        <w:spacing w:after="0" w:line="240" w:lineRule="auto"/>
-        <w:rPr>
-          <w:rFonts w:ascii="Times New Roman" w:eastAsia="Times New Roman" w:hAnsi="Times New Roman" w:cs="Times New Roman"/>
-          <w:sz w:val="24"/>
-          <w:szCs w:val="24"/>
-          <w:lang w:val="en-US"/>
-        </w:rPr>
-      </w:pPr>
-      <w:r>
-        <w:rPr>
-          <w:rFonts w:ascii="Times New Roman" w:eastAsia="Times New Roman" w:hAnsi="Times New Roman" w:cs="Times New Roman"/>
-          <w:sz w:val="24"/>
-          <w:szCs w:val="24"/>
-          <w:lang w:val="en-US"/>
-        </w:rPr>
-        <w:t>This method adds a new paragraph for each text element. Works the same way as when you press enter</w:t>
-      </w:r>
-    </w:p>
-    <w:sdt>
-      <w:sdtPr>
-        <w:rPr>
-          <w:rFonts w:ascii="Times New Roman" w:hAnsi="Times New Roman" w:cs="Times New Roman"/>
-          <w:sz w:val="24"/>
-          <w:szCs w:val="24"/>
-          <w:lang w:val="en-US"/>
-        </w:rPr>
-        <w:alias w:val="multilineList"/>
-        <w:tag w:val="list"/>
-        <w:id w:val="10290682"/>
-      </w:sdtPr>
-      <w:sdtContent>
-        <w:sdt>
-          <w:sdtPr>
-            <w:rPr>
-              <w:rFonts w:ascii="Times New Roman" w:hAnsi="Times New Roman" w:cs="Times New Roman"/>
-              <w:sz w:val="24"/>
-              <w:szCs w:val="24"/>
-              <w:lang w:val="en-US"/>
-            </w:rPr>
-            <w:alias w:val="multilinePlain"/>
-            <w:tag w:val="plain"/>
-            <w:id w:val="10290678"/>
-          </w:sdtPr>
-          <w:sdtContent>
-            <w:sdt>
-              <w:sdtPr>
-                <w:rPr>
-                  <w:rFonts w:ascii="Times New Roman" w:hAnsi="Times New Roman" w:cs="Times New Roman"/>
-                  <w:sz w:val="24"/>
-                  <w:szCs w:val="24"/>
-                  <w:lang w:val="en-US"/>
-                </w:rPr>
-                <w:alias w:val="multilineText"/>
-                <w:tag w:val="text"/>
-                <w:id w:val="10290676"/>
-              </w:sdtPr>
-              <w:sdtContent>
-                <w:p>
-                  <w:pPr>
-                    <w:spacing w:after="120"/>
-                    <w:rPr>
-                      <w:rFonts w:ascii="Times New Roman" w:hAnsi="Times New Roman" w:cs="Times New Roman"/>
-                      <w:sz w:val="24"/>
-                      <w:szCs w:val="24"/>
-                      <w:lang w:val="en-US"/>
-                    </w:rPr>
-                  </w:pPr>
-                  <w:proofErr w:type="spellStart"/>
-                  <w:r>
-                    <w:rPr>
-                      <w:rFonts w:ascii="Times New Roman" w:hAnsi="Times New Roman" w:cs="Times New Roman"/>
-                      <w:sz w:val="24"/>
-                      <w:szCs w:val="24"/>
-                      <w:lang w:val="en-US"/>
-                    </w:rPr>
-                    <w:t>MultilineText</w:t>
-                  </w:r>
-                  <w:proofErr w:type="spellEnd"/>
-                </w:p>
-              </w:sdtContent>
-            </w:sdt>
-          </w:sdtContent>
-        </w:sdt>
-      </w:sdtContent>
-    </w:sdt>
-    <w:p>
-      <w:pPr>
-        <w:spacing w:after="120"/>
-        <w:rPr>
-          <w:rFonts w:ascii="Times New Roman" w:eastAsia="Times New Roman" w:hAnsi="Times New Roman" w:cs="Times New Roman"/>
-          <w:sz w:val="24"/>
-          <w:szCs w:val="24"/>
-          <w:lang w:val="en-US"/>
-        </w:rPr>
-      </w:pPr>
-      <w:r>
-        <w:rPr>
-          <w:rFonts w:ascii="Times New Roman" w:eastAsia="Times New Roman" w:hAnsi="Times New Roman" w:cs="Times New Roman"/>
-          <w:sz w:val="24"/>
-          <w:szCs w:val="24"/>
-          <w:lang w:val="en-US"/>
-        </w:rPr>
-        <w:t xml:space="preserve">This method adds a newline. Works the same way as when you press </w:t>
-      </w:r>
-      <w:proofErr w:type="spellStart"/>
-      <w:r>
-        <w:rPr>
-          <w:rFonts w:ascii="Times New Roman" w:eastAsia="Times New Roman" w:hAnsi="Times New Roman" w:cs="Times New Roman"/>
-          <w:sz w:val="24"/>
-          <w:szCs w:val="24"/>
-          <w:lang w:val="en-US"/>
-        </w:rPr>
-        <w:t>SHIFT+enter</w:t>
-      </w:r>
-      <w:proofErr w:type="spellEnd"/>
-    </w:p>
-    <w:p>
-      <w:pPr>
-        <w:spacing w:after="120"/>
-        <w:rPr>
-          <w:rFonts w:ascii="Times New Roman" w:hAnsi="Times New Roman" w:cs="Times New Roman"/>
-          <w:sz w:val="24"/>
-          <w:szCs w:val="24"/>
-          <w:lang w:val="en-US"/>
-        </w:rPr>
-      </w:pPr>
-      <w:sdt>
-        <w:sdtPr>
-          <w:rPr>
-            <w:rFonts w:ascii="Times New Roman" w:hAnsi="Times New Roman" w:cs="Times New Roman"/>
-            <w:sz w:val="24"/>
-            <w:szCs w:val="24"/>
-            <w:lang w:val="en-US"/>
-          </w:rPr>
-          <w:alias w:val="multilineText2"/>
-          <w:tag w:val="text"/>
-          <w:id w:val="2765826"/>
-        </w:sdtPr>
-        <w:sdtContent>
-          <w:r>
-            <w:rPr>
-              <w:rFonts w:ascii="Times New Roman" w:hAnsi="Times New Roman" w:cs="Times New Roman"/>
-              <w:sz w:val="24"/>
-              <w:szCs w:val="24"/>
-              <w:lang w:val="en-US"/>
-            </w:rPr>
-            <w:t>MultilineText2</w:t>
-          </w:r>
-        </w:sdtContent>
-      </w:sdt>
-    </w:p>
-    <w:p>
-      <w:pPr>
-        <w:spacing w:after="120"/>
-        <w:rPr>
-          <w:rFonts w:ascii="Times New Roman" w:hAnsi="Times New Roman" w:cs="Times New Roman"/>
-          <w:sz w:val="24"/>
-          <w:szCs w:val="24"/>
-          <w:lang w:val="en-US"/>
-        </w:rPr>
-      </w:pPr>
-    </w:p>
-    <w:p>
-      <w:pPr>
-        <w:spacing w:after="120"/>
-        <w:rPr>
-          <w:rFonts w:ascii="Times New Roman" w:hAnsi="Times New Roman" w:cs="Times New Roman"/>
-          <w:sz w:val="24"/>
-          <w:szCs w:val="24"/>
-          <w:lang w:val="en-US"/>
-        </w:rPr>
-      </w:pPr>
-      <w:r>
-        <w:rPr>
-          <w:rFonts w:ascii="Times New Roman" w:hAnsi="Times New Roman" w:cs="Times New Roman"/>
-          <w:sz w:val="24"/>
-          <w:szCs w:val="24"/>
-          <w:lang w:val="en-US"/>
-        </w:rPr>
-        <w:t>Image replace test:</w:t>
-      </w:r>
-    </w:p>
-    <w:sdt>
-      <w:sdtPr>
-        <w:rPr>
-          <w:rFonts w:ascii="Times New Roman" w:hAnsi="Times New Roman" w:cs="Times New Roman"/>
-          <w:sz w:val="24"/>
-          <w:szCs w:val="24"/>
-          <w:lang w:val="en-US"/>
-        </w:rPr>
-        <w:alias w:val="img"/>
-        <w:tag w:val="img"/>
-        <w:id w:val="4447041"/>
-      </w:sdtPr>
-      <w:sdtContent>
-        <w:p>
-          <w:pPr>
-            <w:spacing w:after="120"/>
-            <w:jc w:val="center"/>
-            <w:rPr>
-              <w:rFonts w:ascii="Times New Roman" w:hAnsi="Times New Roman" w:cs="Times New Roman"/>
-              <w:sz w:val="24"/>
-              <w:szCs w:val="24"/>
-              <w:lang w:val="en-US"/>
+              <w:lang w:val="en-GB"/>
             </w:rPr>
           </w:pPr>
           <w:r>
             <w:rPr>
-              <w:rFonts w:ascii="Times New Roman" w:hAnsi="Times New Roman" w:cs="Times New Roman"/>
               <w:noProof/>
-              <w:sz w:val="24"/>
-              <w:szCs w:val="24"/>
-              <w:lang w:val="en-US"/>
+              <w:lang w:val="en-GB"/>
             </w:rPr>
             <w:drawing>
-              <wp:inline distT="0" distB="0" distL="0" distR="0" wp14:anchorId="274477EF" wp14:editId="08B9D8C7">
-                <wp:extent cx="1619250" cy="1619250"/>
-                <wp:effectExtent l="19050" t="0" r="0" b="0"/>
-                <wp:docPr id="2" name="Рисунок 1" descr="img.jpg"/>
+              <wp:inline distT="0" distB="0" distL="0" distR="0" wp14:anchorId="693F3030" wp14:editId="6A526F57">
+                <wp:extent cx="2263367" cy="2263367"/>
+                <wp:effectExtent l="0" t="0" r="0" b="0"/>
+                <wp:docPr id="1947662393" name="Picture 1"/>
                 <wp:cNvGraphicFramePr>
                   <a:graphicFrameLocks xmlns:a="http://schemas.openxmlformats.org/drawingml/2006/main" noChangeAspect="1"/>
                 </wp:cNvGraphicFramePr>
@@ -1649,11 +199,17 @@
                   <a:graphicData uri="http://schemas.openxmlformats.org/drawingml/2006/picture">
                     <pic:pic xmlns:pic="http://schemas.openxmlformats.org/drawingml/2006/picture">
                       <pic:nvPicPr>
-                        <pic:cNvPr id="0" name="img.jpg"/>
+                        <pic:cNvPr id="1947662393" name="Picture 1947662393"/>
                         <pic:cNvPicPr/>
                       </pic:nvPicPr>
                       <pic:blipFill>
-                        <a:blip r:embed="rId9" cstate="print"/>
+                        <a:blip r:embed="rId8">
+                          <a:extLst>
+                            <a:ext uri="{28A0092B-C50C-407E-A947-70E740481C1C}">
+                              <a14:useLocalDpi xmlns:a14="http://schemas.microsoft.com/office/drawing/2010/main" val="0"/>
+                            </a:ext>
+                          </a:extLst>
+                        </a:blip>
                         <a:stretch>
                           <a:fillRect/>
                         </a:stretch>
@@ -1661,7 +217,7 @@
                       <pic:spPr>
                         <a:xfrm>
                           <a:off x="0" y="0"/>
-                          <a:ext cx="1619250" cy="1619250"/>
+                          <a:ext cx="2267571" cy="2267571"/>
                         </a:xfrm>
                         <a:prstGeom prst="rect">
                           <a:avLst/>
@@ -1676,99 +232,9 @@
         </w:p>
       </w:sdtContent>
     </w:sdt>
-    <w:sdt>
-      <w:sdtPr>
-        <w:alias w:val="link"/>
-        <w:tag w:val="link"/>
-        <w:id w:val="960695975"/>
-        <w:placeholder>
-          <w:docPart w:val="DefaultPlaceholder_-1854013440"/>
-        </w:placeholder>
-      </w:sdtPr>
-      <w:sdtEndPr>
-        <w:rPr>
-          <w:rStyle w:val="Lienhypertexte"/>
-          <w:color w:val="0000FF" w:themeColor="hyperlink"/>
-          <w:u w:val="single"/>
-          <w:lang w:val="fr-RE"/>
-        </w:rPr>
-      </w:sdtEndPr>
-      <w:sdtContent>
-        <w:p>
-          <w:pPr>
-            <w:spacing w:after="120"/>
-            <w:rPr>
-              <w:rStyle w:val="Lienhypertexte"/>
-              <w:lang w:val="fr-RE"/>
-            </w:rPr>
-          </w:pPr>
-          <w:hyperlink r:id="rId10" w:history="1">
-            <w:proofErr w:type="gramStart"/>
-            <w:r>
-              <w:rPr>
-                <w:rStyle w:val="Lienhypertexte"/>
-                <w:lang w:val="fr-RE"/>
-              </w:rPr>
-              <w:t>lien</w:t>
-            </w:r>
-            <w:proofErr w:type="gramEnd"/>
-          </w:hyperlink>
-        </w:p>
-      </w:sdtContent>
-    </w:sdt>
-    <w:p>
-      <w:pPr>
-        <w:rPr>
-          <w:rFonts w:ascii="Times New Roman" w:hAnsi="Times New Roman" w:cs="Times New Roman"/>
-          <w:sz w:val="24"/>
-          <w:szCs w:val="24"/>
-          <w:lang w:val="en-US"/>
-        </w:rPr>
-      </w:pPr>
-    </w:p>
-    <w:p>
-      <w:pPr>
-        <w:rPr>
-          <w:rFonts w:ascii="Times New Roman" w:hAnsi="Times New Roman" w:cs="Times New Roman"/>
-          <w:sz w:val="24"/>
-          <w:szCs w:val="24"/>
-          <w:lang w:val="en-US"/>
-        </w:rPr>
-      </w:pPr>
-    </w:p>
-    <w:p>
-      <w:pPr>
-        <w:rPr>
-          <w:rStyle w:val="Lienhypertexte"/>
-          <w:lang w:val="fr-RE"/>
-        </w:rPr>
-      </w:pPr>
-    </w:p>
-    <w:p>
-      <w:pPr>
-        <w:tabs>
-          <w:tab w:val="left" w:pos="6264"/>
-        </w:tabs>
-        <w:rPr>
-          <w:rFonts w:ascii="Times New Roman" w:hAnsi="Times New Roman" w:cs="Times New Roman"/>
-          <w:sz w:val="24"/>
-          <w:szCs w:val="24"/>
-          <w:lang w:val="en-US"/>
-        </w:rPr>
-      </w:pPr>
-      <w:r>
-        <w:rPr>
-          <w:rFonts w:ascii="Times New Roman" w:hAnsi="Times New Roman" w:cs="Times New Roman"/>
-          <w:sz w:val="24"/>
-          <w:szCs w:val="24"/>
-          <w:lang w:val="en-US"/>
-        </w:rPr>
-        <w:tab/>
-      </w:r>
-    </w:p>
     <w:sectPr>
-      <w:headerReference w:type="default" r:id="rId11"/>
-      <w:footerReference w:type="default" r:id="rId12"/>
+      <w:headerReference w:type="default" r:id="rId9"/>
+      <w:footerReference w:type="default" r:id="rId10"/>
       <w:pgSz w:w="11906" w:h="16838"/>
       <w:pgMar w:top="851" w:right="851" w:bottom="709" w:left="1134" w:header="0" w:footer="0" w:gutter="0"/>
       <w:cols w:space="720"/>
@@ -1780,7 +246,7 @@
 </file>
 
 <file path=word/endnotes.xml><?xml version="1.0" encoding="utf-8"?>
-<w:endnotes xmlns:wpc="http://schemas.microsoft.com/office/word/2010/wordprocessingCanvas" xmlns:cx="http://schemas.microsoft.com/office/drawing/2014/chartex" xmlns:cx1="http://schemas.microsoft.com/office/drawing/2015/9/8/chartex" xmlns:cx2="http://schemas.microsoft.com/office/drawing/2015/10/21/chartex" xmlns:cx3="http://schemas.microsoft.com/office/drawing/2016/5/9/chartex" xmlns:cx4="http://schemas.microsoft.com/office/drawing/2016/5/10/chartex" xmlns:cx5="http://schemas.microsoft.com/office/drawing/2016/5/11/chartex" xmlns:cx6="http://schemas.microsoft.com/office/drawing/2016/5/12/chartex" xmlns:cx7="http://schemas.microsoft.com/office/drawing/2016/5/13/chartex" xmlns:cx8="http://schemas.microsoft.com/office/drawing/2016/5/14/chartex" xmlns:mc="http://schemas.openxmlformats.org/markup-compatibility/2006" xmlns:aink="http://schemas.microsoft.com/office/drawing/2016/ink" xmlns:am3d="http://schemas.microsoft.com/office/drawing/2017/model3d" xmlns:o="urn:schemas-microsoft-com:office:office" xmlns:oel="http://schemas.microsoft.com/office/2019/extlst" xmlns:r="http://schemas.openxmlformats.org/officeDocument/2006/relationships" xmlns:m="http://schemas.openxmlformats.org/officeDocument/2006/math" xmlns:v="urn:schemas-microsoft-com:vml" xmlns:wp14="http://schemas.microsoft.com/office/word/2010/wordprocessingDrawing" xmlns:wp="http://schemas.openxmlformats.org/drawingml/2006/wordprocessingDrawing" xmlns:w10="urn:schemas-microsoft-com:office:word" xmlns:w="http://schemas.openxmlformats.org/wordprocessingml/2006/main" xmlns:w14="http://schemas.microsoft.com/office/word/2010/wordml" xmlns:w15="http://schemas.microsoft.com/office/word/2012/wordml" xmlns:w16cex="http://schemas.microsoft.com/office/word/2018/wordml/cex" xmlns:w16cid="http://schemas.microsoft.com/office/word/2016/wordml/cid" xmlns:w16="http://schemas.microsoft.com/office/word/2018/wordml" xmlns:w16sdtdh="http://schemas.microsoft.com/office/word/2020/wordml/sdtdatahash" xmlns:w16se="http://schemas.microsoft.com/office/word/2015/wordml/symex" xmlns:wpg="http://schemas.microsoft.com/office/word/2010/wordprocessingGroup" xmlns:wpi="http://schemas.microsoft.com/office/word/2010/wordprocessingInk" xmlns:wne="http://schemas.microsoft.com/office/word/2006/wordml" xmlns:wps="http://schemas.microsoft.com/office/word/2010/wordprocessingShape" mc:Ignorable="w14 w15 w16se w16cid w16 w16cex w16sdtdh wp14">
+<w:endnotes xmlns:wpc="http://schemas.microsoft.com/office/word/2010/wordprocessingCanvas" xmlns:cx="http://schemas.microsoft.com/office/drawing/2014/chartex" xmlns:cx1="http://schemas.microsoft.com/office/drawing/2015/9/8/chartex" xmlns:cx2="http://schemas.microsoft.com/office/drawing/2015/10/21/chartex" xmlns:cx3="http://schemas.microsoft.com/office/drawing/2016/5/9/chartex" xmlns:cx4="http://schemas.microsoft.com/office/drawing/2016/5/10/chartex" xmlns:cx5="http://schemas.microsoft.com/office/drawing/2016/5/11/chartex" xmlns:cx6="http://schemas.microsoft.com/office/drawing/2016/5/12/chartex" xmlns:cx7="http://schemas.microsoft.com/office/drawing/2016/5/13/chartex" xmlns:cx8="http://schemas.microsoft.com/office/drawing/2016/5/14/chartex" xmlns:mc="http://schemas.openxmlformats.org/markup-compatibility/2006" xmlns:aink="http://schemas.microsoft.com/office/drawing/2016/ink" xmlns:am3d="http://schemas.microsoft.com/office/drawing/2017/model3d" xmlns:o="urn:schemas-microsoft-com:office:office" xmlns:oel="http://schemas.microsoft.com/office/2019/extlst" xmlns:r="http://schemas.openxmlformats.org/officeDocument/2006/relationships" xmlns:m="http://schemas.openxmlformats.org/officeDocument/2006/math" xmlns:v="urn:schemas-microsoft-com:vml" xmlns:wp14="http://schemas.microsoft.com/office/word/2010/wordprocessingDrawing" xmlns:wp="http://schemas.openxmlformats.org/drawingml/2006/wordprocessingDrawing" xmlns:w10="urn:schemas-microsoft-com:office:word" xmlns:w="http://schemas.openxmlformats.org/wordprocessingml/2006/main" xmlns:w14="http://schemas.microsoft.com/office/word/2010/wordml" xmlns:w15="http://schemas.microsoft.com/office/word/2012/wordml" xmlns:w16cex="http://schemas.microsoft.com/office/word/2018/wordml/cex" xmlns:w16cid="http://schemas.microsoft.com/office/word/2016/wordml/cid" xmlns:w16="http://schemas.microsoft.com/office/word/2018/wordml" xmlns:w16du="http://schemas.microsoft.com/office/word/2023/wordml/word16du" xmlns:w16sdtdh="http://schemas.microsoft.com/office/word/2020/wordml/sdtdatahash" xmlns:w16sdtfl="http://schemas.microsoft.com/office/word/2024/wordml/sdtformatlock" xmlns:w16se="http://schemas.microsoft.com/office/word/2015/wordml/symex" xmlns:wpg="http://schemas.microsoft.com/office/word/2010/wordprocessingGroup" xmlns:wpi="http://schemas.microsoft.com/office/word/2010/wordprocessingInk" xmlns:wne="http://schemas.microsoft.com/office/word/2006/wordml" xmlns:wps="http://schemas.microsoft.com/office/word/2010/wordprocessingShape" mc:Ignorable="w14 w15 w16se w16cid w16 w16cex w16sdtdh w16sdtfl w16du wp14">
   <w:endnote w:type="separator" w:id="-1">
     <w:p>
       <w:pPr>
@@ -1805,7 +271,7 @@
 </file>
 
 <file path=word/footer1.xml><?xml version="1.0" encoding="utf-8"?>
-<w:ftr xmlns:wpc="http://schemas.microsoft.com/office/word/2010/wordprocessingCanvas" xmlns:cx="http://schemas.microsoft.com/office/drawing/2014/chartex" xmlns:cx1="http://schemas.microsoft.com/office/drawing/2015/9/8/chartex" xmlns:cx2="http://schemas.microsoft.com/office/drawing/2015/10/21/chartex" xmlns:cx3="http://schemas.microsoft.com/office/drawing/2016/5/9/chartex" xmlns:cx4="http://schemas.microsoft.com/office/drawing/2016/5/10/chartex" xmlns:cx5="http://schemas.microsoft.com/office/drawing/2016/5/11/chartex" xmlns:cx6="http://schemas.microsoft.com/office/drawing/2016/5/12/chartex" xmlns:cx7="http://schemas.microsoft.com/office/drawing/2016/5/13/chartex" xmlns:cx8="http://schemas.microsoft.com/office/drawing/2016/5/14/chartex" xmlns:mc="http://schemas.openxmlformats.org/markup-compatibility/2006" xmlns:aink="http://schemas.microsoft.com/office/drawing/2016/ink" xmlns:am3d="http://schemas.microsoft.com/office/drawing/2017/model3d" xmlns:o="urn:schemas-microsoft-com:office:office" xmlns:oel="http://schemas.microsoft.com/office/2019/extlst" xmlns:r="http://schemas.openxmlformats.org/officeDocument/2006/relationships" xmlns:m="http://schemas.openxmlformats.org/officeDocument/2006/math" xmlns:v="urn:schemas-microsoft-com:vml" xmlns:wp14="http://schemas.microsoft.com/office/word/2010/wordprocessingDrawing" xmlns:wp="http://schemas.openxmlformats.org/drawingml/2006/wordprocessingDrawing" xmlns:w10="urn:schemas-microsoft-com:office:word" xmlns:w="http://schemas.openxmlformats.org/wordprocessingml/2006/main" xmlns:w14="http://schemas.microsoft.com/office/word/2010/wordml" xmlns:w15="http://schemas.microsoft.com/office/word/2012/wordml" xmlns:w16cex="http://schemas.microsoft.com/office/word/2018/wordml/cex" xmlns:w16cid="http://schemas.microsoft.com/office/word/2016/wordml/cid" xmlns:w16="http://schemas.microsoft.com/office/word/2018/wordml" xmlns:w16sdtdh="http://schemas.microsoft.com/office/word/2020/wordml/sdtdatahash" xmlns:w16se="http://schemas.microsoft.com/office/word/2015/wordml/symex" xmlns:wpg="http://schemas.microsoft.com/office/word/2010/wordprocessingGroup" xmlns:wpi="http://schemas.microsoft.com/office/word/2010/wordprocessingInk" xmlns:wne="http://schemas.microsoft.com/office/word/2006/wordml" xmlns:wps="http://schemas.microsoft.com/office/word/2010/wordprocessingShape" mc:Ignorable="w14 w15 w16se w16cid w16 w16cex w16sdtdh wp14">
+<w:ftr xmlns:wpc="http://schemas.microsoft.com/office/word/2010/wordprocessingCanvas" xmlns:cx="http://schemas.microsoft.com/office/drawing/2014/chartex" xmlns:cx1="http://schemas.microsoft.com/office/drawing/2015/9/8/chartex" xmlns:cx2="http://schemas.microsoft.com/office/drawing/2015/10/21/chartex" xmlns:cx3="http://schemas.microsoft.com/office/drawing/2016/5/9/chartex" xmlns:cx4="http://schemas.microsoft.com/office/drawing/2016/5/10/chartex" xmlns:cx5="http://schemas.microsoft.com/office/drawing/2016/5/11/chartex" xmlns:cx6="http://schemas.microsoft.com/office/drawing/2016/5/12/chartex" xmlns:cx7="http://schemas.microsoft.com/office/drawing/2016/5/13/chartex" xmlns:cx8="http://schemas.microsoft.com/office/drawing/2016/5/14/chartex" xmlns:mc="http://schemas.openxmlformats.org/markup-compatibility/2006" xmlns:aink="http://schemas.microsoft.com/office/drawing/2016/ink" xmlns:am3d="http://schemas.microsoft.com/office/drawing/2017/model3d" xmlns:o="urn:schemas-microsoft-com:office:office" xmlns:oel="http://schemas.microsoft.com/office/2019/extlst" xmlns:r="http://schemas.openxmlformats.org/officeDocument/2006/relationships" xmlns:m="http://schemas.openxmlformats.org/officeDocument/2006/math" xmlns:v="urn:schemas-microsoft-com:vml" xmlns:wp14="http://schemas.microsoft.com/office/word/2010/wordprocessingDrawing" xmlns:wp="http://schemas.openxmlformats.org/drawingml/2006/wordprocessingDrawing" xmlns:w10="urn:schemas-microsoft-com:office:word" xmlns:w="http://schemas.openxmlformats.org/wordprocessingml/2006/main" xmlns:w14="http://schemas.microsoft.com/office/word/2010/wordml" xmlns:w15="http://schemas.microsoft.com/office/word/2012/wordml" xmlns:w16cex="http://schemas.microsoft.com/office/word/2018/wordml/cex" xmlns:w16cid="http://schemas.microsoft.com/office/word/2016/wordml/cid" xmlns:w16="http://schemas.microsoft.com/office/word/2018/wordml" xmlns:w16du="http://schemas.microsoft.com/office/word/2023/wordml/word16du" xmlns:w16sdtdh="http://schemas.microsoft.com/office/word/2020/wordml/sdtdatahash" xmlns:w16sdtfl="http://schemas.microsoft.com/office/word/2024/wordml/sdtformatlock" xmlns:w16se="http://schemas.microsoft.com/office/word/2015/wordml/symex" xmlns:wpg="http://schemas.microsoft.com/office/word/2010/wordprocessingGroup" xmlns:wpi="http://schemas.microsoft.com/office/word/2010/wordprocessingInk" xmlns:wne="http://schemas.microsoft.com/office/word/2006/wordml" xmlns:wps="http://schemas.microsoft.com/office/word/2010/wordprocessingShape" mc:Ignorable="w14 w15 w16se w16cid w16 w16cex w16sdtdh w16sdtfl w16du wp14">
   <w:sdt>
     <w:sdtPr>
       <w:rPr>
@@ -1821,19 +287,17 @@
     <w:sdtContent>
       <w:p>
         <w:pPr>
-          <w:pStyle w:val="Pieddepage"/>
+          <w:pStyle w:val="Footer"/>
           <w:rPr>
             <w:lang w:val="fr-RE"/>
           </w:rPr>
         </w:pPr>
-        <w:proofErr w:type="spellStart"/>
         <w:r>
           <w:rPr>
             <w:lang w:val="fr-RE"/>
           </w:rPr>
           <w:t>Footer</w:t>
         </w:r>
-        <w:proofErr w:type="spellEnd"/>
       </w:p>
     </w:sdtContent>
   </w:sdt>
@@ -1841,7 +305,7 @@
 </file>
 
 <file path=word/footnotes.xml><?xml version="1.0" encoding="utf-8"?>
-<w:footnotes xmlns:wpc="http://schemas.microsoft.com/office/word/2010/wordprocessingCanvas" xmlns:cx="http://schemas.microsoft.com/office/drawing/2014/chartex" xmlns:cx1="http://schemas.microsoft.com/office/drawing/2015/9/8/chartex" xmlns:cx2="http://schemas.microsoft.com/office/drawing/2015/10/21/chartex" xmlns:cx3="http://schemas.microsoft.com/office/drawing/2016/5/9/chartex" xmlns:cx4="http://schemas.microsoft.com/office/drawing/2016/5/10/chartex" xmlns:cx5="http://schemas.microsoft.com/office/drawing/2016/5/11/chartex" xmlns:cx6="http://schemas.microsoft.com/office/drawing/2016/5/12/chartex" xmlns:cx7="http://schemas.microsoft.com/office/drawing/2016/5/13/chartex" xmlns:cx8="http://schemas.microsoft.com/office/drawing/2016/5/14/chartex" xmlns:mc="http://schemas.openxmlformats.org/markup-compatibility/2006" xmlns:aink="http://schemas.microsoft.com/office/drawing/2016/ink" xmlns:am3d="http://schemas.microsoft.com/office/drawing/2017/model3d" xmlns:o="urn:schemas-microsoft-com:office:office" xmlns:oel="http://schemas.microsoft.com/office/2019/extlst" xmlns:r="http://schemas.openxmlformats.org/officeDocument/2006/relationships" xmlns:m="http://schemas.openxmlformats.org/officeDocument/2006/math" xmlns:v="urn:schemas-microsoft-com:vml" xmlns:wp14="http://schemas.microsoft.com/office/word/2010/wordprocessingDrawing" xmlns:wp="http://schemas.openxmlformats.org/drawingml/2006/wordprocessingDrawing" xmlns:w10="urn:schemas-microsoft-com:office:word" xmlns:w="http://schemas.openxmlformats.org/wordprocessingml/2006/main" xmlns:w14="http://schemas.microsoft.com/office/word/2010/wordml" xmlns:w15="http://schemas.microsoft.com/office/word/2012/wordml" xmlns:w16cex="http://schemas.microsoft.com/office/word/2018/wordml/cex" xmlns:w16cid="http://schemas.microsoft.com/office/word/2016/wordml/cid" xmlns:w16="http://schemas.microsoft.com/office/word/2018/wordml" xmlns:w16sdtdh="http://schemas.microsoft.com/office/word/2020/wordml/sdtdatahash" xmlns:w16se="http://schemas.microsoft.com/office/word/2015/wordml/symex" xmlns:wpg="http://schemas.microsoft.com/office/word/2010/wordprocessingGroup" xmlns:wpi="http://schemas.microsoft.com/office/word/2010/wordprocessingInk" xmlns:wne="http://schemas.microsoft.com/office/word/2006/wordml" xmlns:wps="http://schemas.microsoft.com/office/word/2010/wordprocessingShape" mc:Ignorable="w14 w15 w16se w16cid w16 w16cex w16sdtdh wp14">
+<w:footnotes xmlns:wpc="http://schemas.microsoft.com/office/word/2010/wordprocessingCanvas" xmlns:cx="http://schemas.microsoft.com/office/drawing/2014/chartex" xmlns:cx1="http://schemas.microsoft.com/office/drawing/2015/9/8/chartex" xmlns:cx2="http://schemas.microsoft.com/office/drawing/2015/10/21/chartex" xmlns:cx3="http://schemas.microsoft.com/office/drawing/2016/5/9/chartex" xmlns:cx4="http://schemas.microsoft.com/office/drawing/2016/5/10/chartex" xmlns:cx5="http://schemas.microsoft.com/office/drawing/2016/5/11/chartex" xmlns:cx6="http://schemas.microsoft.com/office/drawing/2016/5/12/chartex" xmlns:cx7="http://schemas.microsoft.com/office/drawing/2016/5/13/chartex" xmlns:cx8="http://schemas.microsoft.com/office/drawing/2016/5/14/chartex" xmlns:mc="http://schemas.openxmlformats.org/markup-compatibility/2006" xmlns:aink="http://schemas.microsoft.com/office/drawing/2016/ink" xmlns:am3d="http://schemas.microsoft.com/office/drawing/2017/model3d" xmlns:o="urn:schemas-microsoft-com:office:office" xmlns:oel="http://schemas.microsoft.com/office/2019/extlst" xmlns:r="http://schemas.openxmlformats.org/officeDocument/2006/relationships" xmlns:m="http://schemas.openxmlformats.org/officeDocument/2006/math" xmlns:v="urn:schemas-microsoft-com:vml" xmlns:wp14="http://schemas.microsoft.com/office/word/2010/wordprocessingDrawing" xmlns:wp="http://schemas.openxmlformats.org/drawingml/2006/wordprocessingDrawing" xmlns:w10="urn:schemas-microsoft-com:office:word" xmlns:w="http://schemas.openxmlformats.org/wordprocessingml/2006/main" xmlns:w14="http://schemas.microsoft.com/office/word/2010/wordml" xmlns:w15="http://schemas.microsoft.com/office/word/2012/wordml" xmlns:w16cex="http://schemas.microsoft.com/office/word/2018/wordml/cex" xmlns:w16cid="http://schemas.microsoft.com/office/word/2016/wordml/cid" xmlns:w16="http://schemas.microsoft.com/office/word/2018/wordml" xmlns:w16du="http://schemas.microsoft.com/office/word/2023/wordml/word16du" xmlns:w16sdtdh="http://schemas.microsoft.com/office/word/2020/wordml/sdtdatahash" xmlns:w16sdtfl="http://schemas.microsoft.com/office/word/2024/wordml/sdtformatlock" xmlns:w16se="http://schemas.microsoft.com/office/word/2015/wordml/symex" xmlns:wpg="http://schemas.microsoft.com/office/word/2010/wordprocessingGroup" xmlns:wpi="http://schemas.microsoft.com/office/word/2010/wordprocessingInk" xmlns:wne="http://schemas.microsoft.com/office/word/2006/wordml" xmlns:wps="http://schemas.microsoft.com/office/word/2010/wordprocessingShape" mc:Ignorable="w14 w15 w16se w16cid w16 w16cex w16sdtdh w16sdtfl w16du wp14">
   <w:footnote w:type="separator" w:id="-1">
     <w:p>
       <w:pPr>
@@ -1866,10 +330,10 @@
 </file>
 
 <file path=word/header1.xml><?xml version="1.0" encoding="utf-8"?>
-<w:hdr xmlns:wpc="http://schemas.microsoft.com/office/word/2010/wordprocessingCanvas" xmlns:cx="http://schemas.microsoft.com/office/drawing/2014/chartex" xmlns:cx1="http://schemas.microsoft.com/office/drawing/2015/9/8/chartex" xmlns:cx2="http://schemas.microsoft.com/office/drawing/2015/10/21/chartex" xmlns:cx3="http://schemas.microsoft.com/office/drawing/2016/5/9/chartex" xmlns:cx4="http://schemas.microsoft.com/office/drawing/2016/5/10/chartex" xmlns:cx5="http://schemas.microsoft.com/office/drawing/2016/5/11/chartex" xmlns:cx6="http://schemas.microsoft.com/office/drawing/2016/5/12/chartex" xmlns:cx7="http://schemas.microsoft.com/office/drawing/2016/5/13/chartex" xmlns:cx8="http://schemas.microsoft.com/office/drawing/2016/5/14/chartex" xmlns:mc="http://schemas.openxmlformats.org/markup-compatibility/2006" xmlns:aink="http://schemas.microsoft.com/office/drawing/2016/ink" xmlns:am3d="http://schemas.microsoft.com/office/drawing/2017/model3d" xmlns:o="urn:schemas-microsoft-com:office:office" xmlns:oel="http://schemas.microsoft.com/office/2019/extlst" xmlns:r="http://schemas.openxmlformats.org/officeDocument/2006/relationships" xmlns:m="http://schemas.openxmlformats.org/officeDocument/2006/math" xmlns:v="urn:schemas-microsoft-com:vml" xmlns:wp14="http://schemas.microsoft.com/office/word/2010/wordprocessingDrawing" xmlns:wp="http://schemas.openxmlformats.org/drawingml/2006/wordprocessingDrawing" xmlns:w10="urn:schemas-microsoft-com:office:word" xmlns:w="http://schemas.openxmlformats.org/wordprocessingml/2006/main" xmlns:w14="http://schemas.microsoft.com/office/word/2010/wordml" xmlns:w15="http://schemas.microsoft.com/office/word/2012/wordml" xmlns:w16cex="http://schemas.microsoft.com/office/word/2018/wordml/cex" xmlns:w16cid="http://schemas.microsoft.com/office/word/2016/wordml/cid" xmlns:w16="http://schemas.microsoft.com/office/word/2018/wordml" xmlns:w16sdtdh="http://schemas.microsoft.com/office/word/2020/wordml/sdtdatahash" xmlns:w16se="http://schemas.microsoft.com/office/word/2015/wordml/symex" xmlns:wpg="http://schemas.microsoft.com/office/word/2010/wordprocessingGroup" xmlns:wpi="http://schemas.microsoft.com/office/word/2010/wordprocessingInk" xmlns:wne="http://schemas.microsoft.com/office/word/2006/wordml" xmlns:wps="http://schemas.microsoft.com/office/word/2010/wordprocessingShape" mc:Ignorable="w14 w15 w16se w16cid w16 w16cex w16sdtdh wp14">
+<w:hdr xmlns:wpc="http://schemas.microsoft.com/office/word/2010/wordprocessingCanvas" xmlns:cx="http://schemas.microsoft.com/office/drawing/2014/chartex" xmlns:cx1="http://schemas.microsoft.com/office/drawing/2015/9/8/chartex" xmlns:cx2="http://schemas.microsoft.com/office/drawing/2015/10/21/chartex" xmlns:cx3="http://schemas.microsoft.com/office/drawing/2016/5/9/chartex" xmlns:cx4="http://schemas.microsoft.com/office/drawing/2016/5/10/chartex" xmlns:cx5="http://schemas.microsoft.com/office/drawing/2016/5/11/chartex" xmlns:cx6="http://schemas.microsoft.com/office/drawing/2016/5/12/chartex" xmlns:cx7="http://schemas.microsoft.com/office/drawing/2016/5/13/chartex" xmlns:cx8="http://schemas.microsoft.com/office/drawing/2016/5/14/chartex" xmlns:mc="http://schemas.openxmlformats.org/markup-compatibility/2006" xmlns:aink="http://schemas.microsoft.com/office/drawing/2016/ink" xmlns:am3d="http://schemas.microsoft.com/office/drawing/2017/model3d" xmlns:o="urn:schemas-microsoft-com:office:office" xmlns:oel="http://schemas.microsoft.com/office/2019/extlst" xmlns:r="http://schemas.openxmlformats.org/officeDocument/2006/relationships" xmlns:m="http://schemas.openxmlformats.org/officeDocument/2006/math" xmlns:v="urn:schemas-microsoft-com:vml" xmlns:wp14="http://schemas.microsoft.com/office/word/2010/wordprocessingDrawing" xmlns:wp="http://schemas.openxmlformats.org/drawingml/2006/wordprocessingDrawing" xmlns:w10="urn:schemas-microsoft-com:office:word" xmlns:w="http://schemas.openxmlformats.org/wordprocessingml/2006/main" xmlns:w14="http://schemas.microsoft.com/office/word/2010/wordml" xmlns:w15="http://schemas.microsoft.com/office/word/2012/wordml" xmlns:w16cex="http://schemas.microsoft.com/office/word/2018/wordml/cex" xmlns:w16cid="http://schemas.microsoft.com/office/word/2016/wordml/cid" xmlns:w16="http://schemas.microsoft.com/office/word/2018/wordml" xmlns:w16du="http://schemas.microsoft.com/office/word/2023/wordml/word16du" xmlns:w16sdtdh="http://schemas.microsoft.com/office/word/2020/wordml/sdtdatahash" xmlns:w16sdtfl="http://schemas.microsoft.com/office/word/2024/wordml/sdtformatlock" xmlns:w16se="http://schemas.microsoft.com/office/word/2015/wordml/symex" xmlns:wpg="http://schemas.microsoft.com/office/word/2010/wordprocessingGroup" xmlns:wpi="http://schemas.microsoft.com/office/word/2010/wordprocessingInk" xmlns:wne="http://schemas.microsoft.com/office/word/2006/wordml" xmlns:wps="http://schemas.microsoft.com/office/word/2010/wordprocessingShape" mc:Ignorable="w14 w15 w16se w16cid w16 w16cex w16sdtdh w16sdtfl w16du wp14">
   <w:p>
     <w:pPr>
-      <w:pStyle w:val="En-tte"/>
+      <w:pStyle w:val="Header"/>
     </w:pPr>
   </w:p>
   <w:p>
@@ -1904,75 +368,10 @@
         </w:r>
       </w:sdtContent>
     </w:sdt>
-    <w:r>
-      <w:rPr>
-        <w:lang w:val="fr-RE"/>
-      </w:rPr>
-      <w:tab/>
-    </w:r>
-    <w:sdt>
-      <w:sdtPr>
-        <w:rPr>
-          <w:rFonts w:ascii="Times New Roman" w:hAnsi="Times New Roman" w:cs="Times New Roman"/>
-          <w:sz w:val="24"/>
-          <w:szCs w:val="24"/>
-          <w:lang w:val="en-US"/>
-        </w:rPr>
-        <w:alias w:val="logo"/>
-        <w:tag w:val="img"/>
-        <w:id w:val="1544179532"/>
-      </w:sdtPr>
-      <w:sdtContent>
-        <w:r>
-          <w:rPr>
-            <w:rFonts w:ascii="Times New Roman" w:hAnsi="Times New Roman" w:cs="Times New Roman"/>
-            <w:noProof/>
-            <w:sz w:val="24"/>
-            <w:szCs w:val="24"/>
-            <w:lang w:val="en-US"/>
-          </w:rPr>
-          <w:drawing>
-            <wp:inline distT="0" distB="0" distL="0" distR="0" wp14:anchorId="119219F4" wp14:editId="2CFA505A">
-              <wp:extent cx="1619250" cy="1619250"/>
-              <wp:effectExtent l="19050" t="0" r="0" b="0"/>
-              <wp:docPr id="1708244084" name="Image 1708244084" descr="img.jpg"/>
-              <wp:cNvGraphicFramePr>
-                <a:graphicFrameLocks xmlns:a="http://schemas.openxmlformats.org/drawingml/2006/main" noChangeAspect="1"/>
-              </wp:cNvGraphicFramePr>
-              <a:graphic xmlns:a="http://schemas.openxmlformats.org/drawingml/2006/main">
-                <a:graphicData uri="http://schemas.openxmlformats.org/drawingml/2006/picture">
-                  <pic:pic xmlns:pic="http://schemas.openxmlformats.org/drawingml/2006/picture">
-                    <pic:nvPicPr>
-                      <pic:cNvPr id="0" name="img.jpg"/>
-                      <pic:cNvPicPr/>
-                    </pic:nvPicPr>
-                    <pic:blipFill>
-                      <a:blip r:embed="rId1" cstate="print"/>
-                      <a:stretch>
-                        <a:fillRect/>
-                      </a:stretch>
-                    </pic:blipFill>
-                    <pic:spPr>
-                      <a:xfrm>
-                        <a:off x="0" y="0"/>
-                        <a:ext cx="1619250" cy="1619250"/>
-                      </a:xfrm>
-                      <a:prstGeom prst="rect">
-                        <a:avLst/>
-                      </a:prstGeom>
-                    </pic:spPr>
-                  </pic:pic>
-                </a:graphicData>
-              </a:graphic>
-            </wp:inline>
-          </w:drawing>
-        </w:r>
-      </w:sdtContent>
-    </w:sdt>
   </w:p>
   <w:p>
     <w:pPr>
-      <w:pStyle w:val="En-tte"/>
+      <w:pStyle w:val="Header"/>
       <w:tabs>
         <w:tab w:val="clear" w:pos="4536"/>
         <w:tab w:val="clear" w:pos="9072"/>
@@ -1987,7 +386,7 @@
 </file>
 
 <file path=word/numbering.xml><?xml version="1.0" encoding="utf-8"?>
-<w:numbering xmlns:wpc="http://schemas.microsoft.com/office/word/2010/wordprocessingCanvas" xmlns:cx="http://schemas.microsoft.com/office/drawing/2014/chartex" xmlns:cx1="http://schemas.microsoft.com/office/drawing/2015/9/8/chartex" xmlns:cx2="http://schemas.microsoft.com/office/drawing/2015/10/21/chartex" xmlns:cx3="http://schemas.microsoft.com/office/drawing/2016/5/9/chartex" xmlns:cx4="http://schemas.microsoft.com/office/drawing/2016/5/10/chartex" xmlns:cx5="http://schemas.microsoft.com/office/drawing/2016/5/11/chartex" xmlns:cx6="http://schemas.microsoft.com/office/drawing/2016/5/12/chartex" xmlns:cx7="http://schemas.microsoft.com/office/drawing/2016/5/13/chartex" xmlns:cx8="http://schemas.microsoft.com/office/drawing/2016/5/14/chartex" xmlns:mc="http://schemas.openxmlformats.org/markup-compatibility/2006" xmlns:aink="http://schemas.microsoft.com/office/drawing/2016/ink" xmlns:am3d="http://schemas.microsoft.com/office/drawing/2017/model3d" xmlns:o="urn:schemas-microsoft-com:office:office" xmlns:oel="http://schemas.microsoft.com/office/2019/extlst" xmlns:r="http://schemas.openxmlformats.org/officeDocument/2006/relationships" xmlns:m="http://schemas.openxmlformats.org/officeDocument/2006/math" xmlns:v="urn:schemas-microsoft-com:vml" xmlns:wp14="http://schemas.microsoft.com/office/word/2010/wordprocessingDrawing" xmlns:wp="http://schemas.openxmlformats.org/drawingml/2006/wordprocessingDrawing" xmlns:w10="urn:schemas-microsoft-com:office:word" xmlns:w="http://schemas.openxmlformats.org/wordprocessingml/2006/main" xmlns:w14="http://schemas.microsoft.com/office/word/2010/wordml" xmlns:w15="http://schemas.microsoft.com/office/word/2012/wordml" xmlns:w16cex="http://schemas.microsoft.com/office/word/2018/wordml/cex" xmlns:w16cid="http://schemas.microsoft.com/office/word/2016/wordml/cid" xmlns:w16="http://schemas.microsoft.com/office/word/2018/wordml" xmlns:w16sdtdh="http://schemas.microsoft.com/office/word/2020/wordml/sdtdatahash" xmlns:w16se="http://schemas.microsoft.com/office/word/2015/wordml/symex" xmlns:wpg="http://schemas.microsoft.com/office/word/2010/wordprocessingGroup" xmlns:wpi="http://schemas.microsoft.com/office/word/2010/wordprocessingInk" xmlns:wne="http://schemas.microsoft.com/office/word/2006/wordml" xmlns:wps="http://schemas.microsoft.com/office/word/2010/wordprocessingShape" mc:Ignorable="w14 w15 w16se w16cid w16 w16cex w16sdtdh wp14">
+<w:numbering xmlns:wpc="http://schemas.microsoft.com/office/word/2010/wordprocessingCanvas" xmlns:cx="http://schemas.microsoft.com/office/drawing/2014/chartex" xmlns:cx1="http://schemas.microsoft.com/office/drawing/2015/9/8/chartex" xmlns:cx2="http://schemas.microsoft.com/office/drawing/2015/10/21/chartex" xmlns:cx3="http://schemas.microsoft.com/office/drawing/2016/5/9/chartex" xmlns:cx4="http://schemas.microsoft.com/office/drawing/2016/5/10/chartex" xmlns:cx5="http://schemas.microsoft.com/office/drawing/2016/5/11/chartex" xmlns:cx6="http://schemas.microsoft.com/office/drawing/2016/5/12/chartex" xmlns:cx7="http://schemas.microsoft.com/office/drawing/2016/5/13/chartex" xmlns:cx8="http://schemas.microsoft.com/office/drawing/2016/5/14/chartex" xmlns:mc="http://schemas.openxmlformats.org/markup-compatibility/2006" xmlns:aink="http://schemas.microsoft.com/office/drawing/2016/ink" xmlns:am3d="http://schemas.microsoft.com/office/drawing/2017/model3d" xmlns:o="urn:schemas-microsoft-com:office:office" xmlns:oel="http://schemas.microsoft.com/office/2019/extlst" xmlns:r="http://schemas.openxmlformats.org/officeDocument/2006/relationships" xmlns:m="http://schemas.openxmlformats.org/officeDocument/2006/math" xmlns:v="urn:schemas-microsoft-com:vml" xmlns:wp14="http://schemas.microsoft.com/office/word/2010/wordprocessingDrawing" xmlns:wp="http://schemas.openxmlformats.org/drawingml/2006/wordprocessingDrawing" xmlns:w10="urn:schemas-microsoft-com:office:word" xmlns:w="http://schemas.openxmlformats.org/wordprocessingml/2006/main" xmlns:w14="http://schemas.microsoft.com/office/word/2010/wordml" xmlns:w15="http://schemas.microsoft.com/office/word/2012/wordml" xmlns:w16cex="http://schemas.microsoft.com/office/word/2018/wordml/cex" xmlns:w16cid="http://schemas.microsoft.com/office/word/2016/wordml/cid" xmlns:w16="http://schemas.microsoft.com/office/word/2018/wordml" xmlns:w16du="http://schemas.microsoft.com/office/word/2023/wordml/word16du" xmlns:w16sdtdh="http://schemas.microsoft.com/office/word/2020/wordml/sdtdatahash" xmlns:w16sdtfl="http://schemas.microsoft.com/office/word/2024/wordml/sdtformatlock" xmlns:w16se="http://schemas.microsoft.com/office/word/2015/wordml/symex" xmlns:wpg="http://schemas.microsoft.com/office/word/2010/wordprocessingGroup" xmlns:wpi="http://schemas.microsoft.com/office/word/2010/wordprocessingInk" xmlns:wne="http://schemas.microsoft.com/office/word/2006/wordml" xmlns:wps="http://schemas.microsoft.com/office/word/2010/wordprocessingShape" mc:Ignorable="w14 w15 w16se w16cid w16 w16cex w16sdtdh w16sdtfl w16du wp14">
   <w:abstractNum w:abstractNumId="0" w15:restartNumberingAfterBreak="0">
     <w:nsid w:val="004748DA"/>
     <w:multiLevelType w:val="multilevel"/>
@@ -2554,7 +953,7 @@
 </file>
 
 <file path=word/styles.xml><?xml version="1.0" encoding="utf-8"?>
-<w:styles xmlns:mc="http://schemas.openxmlformats.org/markup-compatibility/2006" xmlns:r="http://schemas.openxmlformats.org/officeDocument/2006/relationships" xmlns:w="http://schemas.openxmlformats.org/wordprocessingml/2006/main" xmlns:w14="http://schemas.microsoft.com/office/word/2010/wordml" xmlns:w15="http://schemas.microsoft.com/office/word/2012/wordml" xmlns:w16cex="http://schemas.microsoft.com/office/word/2018/wordml/cex" xmlns:w16cid="http://schemas.microsoft.com/office/word/2016/wordml/cid" xmlns:w16="http://schemas.microsoft.com/office/word/2018/wordml" xmlns:w16sdtdh="http://schemas.microsoft.com/office/word/2020/wordml/sdtdatahash" xmlns:w16se="http://schemas.microsoft.com/office/word/2015/wordml/symex" mc:Ignorable="w14 w15 w16se w16cid w16 w16cex w16sdtdh">
+<w:styles xmlns:mc="http://schemas.openxmlformats.org/markup-compatibility/2006" xmlns:r="http://schemas.openxmlformats.org/officeDocument/2006/relationships" xmlns:w="http://schemas.openxmlformats.org/wordprocessingml/2006/main" xmlns:w14="http://schemas.microsoft.com/office/word/2010/wordml" xmlns:w15="http://schemas.microsoft.com/office/word/2012/wordml" xmlns:w16cex="http://schemas.microsoft.com/office/word/2018/wordml/cex" xmlns:w16cid="http://schemas.microsoft.com/office/word/2016/wordml/cid" xmlns:w16="http://schemas.microsoft.com/office/word/2018/wordml" xmlns:w16du="http://schemas.microsoft.com/office/word/2023/wordml/word16du" xmlns:w16sdtdh="http://schemas.microsoft.com/office/word/2020/wordml/sdtdatahash" xmlns:w16sdtfl="http://schemas.microsoft.com/office/word/2024/wordml/sdtformatlock" xmlns:w16se="http://schemas.microsoft.com/office/word/2015/wordml/symex" mc:Ignorable="w14 w15 w16se w16cid w16 w16cex w16sdtdh w16sdtfl w16du">
   <w:docDefaults>
     <w:rPrDefault>
       <w:rPr>
@@ -2954,13 +1353,13 @@
       <w:sz w:val="22"/>
     </w:rPr>
   </w:style>
-  <w:style w:type="character" w:default="1" w:styleId="Policepardfaut">
+  <w:style w:type="character" w:default="1" w:styleId="DefaultParagraphFont">
     <w:name w:val="Default Paragraph Font"/>
     <w:uiPriority w:val="1"/>
     <w:semiHidden/>
     <w:unhideWhenUsed/>
   </w:style>
-  <w:style w:type="table" w:default="1" w:styleId="TableauNormal">
+  <w:style w:type="table" w:default="1" w:styleId="TableNormal">
     <w:name w:val="Normal Table"/>
     <w:uiPriority w:val="99"/>
     <w:semiHidden/>
@@ -2975,15 +1374,15 @@
       </w:tblCellMar>
     </w:tblPr>
   </w:style>
-  <w:style w:type="numbering" w:default="1" w:styleId="Aucuneliste">
+  <w:style w:type="numbering" w:default="1" w:styleId="NoList">
     <w:name w:val="No List"/>
     <w:uiPriority w:val="99"/>
     <w:semiHidden/>
     <w:unhideWhenUsed/>
   </w:style>
-  <w:style w:type="character" w:styleId="lev">
+  <w:style w:type="character" w:styleId="Strong">
     <w:name w:val="Strong"/>
-    <w:basedOn w:val="Policepardfaut"/>
+    <w:basedOn w:val="DefaultParagraphFont"/>
     <w:uiPriority w:val="22"/>
     <w:qFormat/>
     <w:rsid w:val="00020EA8"/>
@@ -2994,7 +1393,7 @@
   </w:style>
   <w:style w:type="character" w:customStyle="1" w:styleId="html-tag">
     <w:name w:val="html-tag"/>
-    <w:basedOn w:val="Policepardfaut"/>
+    <w:basedOn w:val="DefaultParagraphFont"/>
     <w:qFormat/>
     <w:rsid w:val="00020EA8"/>
   </w:style>
@@ -3042,7 +1441,7 @@
   <w:style w:type="paragraph" w:customStyle="1" w:styleId="Heading">
     <w:name w:val="Heading"/>
     <w:basedOn w:val="Normal"/>
-    <w:next w:val="Corpsdetexte"/>
+    <w:next w:val="BodyText"/>
     <w:qFormat/>
     <w:rsid w:val="002A202C"/>
     <w:pPr>
@@ -3055,7 +1454,7 @@
       <w:szCs w:val="28"/>
     </w:rPr>
   </w:style>
-  <w:style w:type="paragraph" w:styleId="Corpsdetexte">
+  <w:style w:type="paragraph" w:styleId="BodyText">
     <w:name w:val="Body Text"/>
     <w:basedOn w:val="Normal"/>
     <w:rsid w:val="002A202C"/>
@@ -3063,9 +1462,9 @@
       <w:spacing w:after="140"/>
     </w:pPr>
   </w:style>
-  <w:style w:type="paragraph" w:styleId="Liste">
+  <w:style w:type="paragraph" w:styleId="List">
     <w:name w:val="List"/>
-    <w:basedOn w:val="Corpsdetexte"/>
+    <w:basedOn w:val="BodyText"/>
     <w:rsid w:val="002A202C"/>
     <w:rPr>
       <w:rFonts w:cs="Arial"/>
@@ -3103,7 +1502,7 @@
   <w:style w:type="paragraph" w:customStyle="1" w:styleId="10">
     <w:name w:val="Заголовок1"/>
     <w:basedOn w:val="Normal"/>
-    <w:next w:val="Corpsdetexte"/>
+    <w:next w:val="BodyText"/>
     <w:qFormat/>
     <w:rsid w:val="002A202C"/>
     <w:pPr>
@@ -3128,7 +1527,7 @@
       <w:rFonts w:cs="Arial"/>
     </w:rPr>
   </w:style>
-  <w:style w:type="paragraph" w:styleId="Paragraphedeliste">
+  <w:style w:type="paragraph" w:styleId="ListParagraph">
     <w:name w:val="List Paragraph"/>
     <w:basedOn w:val="Normal"/>
     <w:uiPriority w:val="34"/>
@@ -3177,9 +1576,9 @@
       <w:bCs/>
     </w:rPr>
   </w:style>
-  <w:style w:type="table" w:styleId="Grilledutableau">
+  <w:style w:type="table" w:styleId="TableGrid">
     <w:name w:val="Table Grid"/>
-    <w:basedOn w:val="TableauNormal"/>
+    <w:basedOn w:val="TableNormal"/>
     <w:uiPriority w:val="59"/>
     <w:rsid w:val="00020EA8"/>
     <w:tblPr>
@@ -3193,9 +1592,9 @@
       </w:tblBorders>
     </w:tblPr>
   </w:style>
-  <w:style w:type="character" w:styleId="Textedelespacerserv">
+  <w:style w:type="character" w:styleId="PlaceholderText">
     <w:name w:val="Placeholder Text"/>
-    <w:basedOn w:val="Policepardfaut"/>
+    <w:basedOn w:val="DefaultParagraphFont"/>
     <w:uiPriority w:val="99"/>
     <w:semiHidden/>
     <w:rsid w:val="007B327E"/>
@@ -3203,10 +1602,10 @@
       <w:color w:val="808080"/>
     </w:rPr>
   </w:style>
-  <w:style w:type="paragraph" w:styleId="Textedebulles">
+  <w:style w:type="paragraph" w:styleId="BalloonText">
     <w:name w:val="Balloon Text"/>
     <w:basedOn w:val="Normal"/>
-    <w:link w:val="TextedebullesCar"/>
+    <w:link w:val="BalloonTextChar"/>
     <w:uiPriority w:val="99"/>
     <w:semiHidden/>
     <w:unhideWhenUsed/>
@@ -3220,10 +1619,10 @@
       <w:szCs w:val="16"/>
     </w:rPr>
   </w:style>
-  <w:style w:type="character" w:customStyle="1" w:styleId="TextedebullesCar">
-    <w:name w:val="Texte de bulles Car"/>
-    <w:basedOn w:val="Policepardfaut"/>
-    <w:link w:val="Textedebulles"/>
+  <w:style w:type="character" w:customStyle="1" w:styleId="BalloonTextChar">
+    <w:name w:val="Balloon Text Char"/>
+    <w:basedOn w:val="DefaultParagraphFont"/>
+    <w:link w:val="BalloonText"/>
     <w:uiPriority w:val="99"/>
     <w:semiHidden/>
     <w:rsid w:val="00331037"/>
@@ -3233,10 +1632,10 @@
       <w:szCs w:val="16"/>
     </w:rPr>
   </w:style>
-  <w:style w:type="paragraph" w:styleId="En-tte">
+  <w:style w:type="paragraph" w:styleId="Header">
     <w:name w:val="header"/>
     <w:basedOn w:val="Normal"/>
-    <w:link w:val="En-tteCar"/>
+    <w:link w:val="HeaderChar"/>
     <w:uiPriority w:val="99"/>
     <w:unhideWhenUsed/>
     <w:rsid w:val="00366A14"/>
@@ -3248,20 +1647,20 @@
       <w:spacing w:after="0" w:line="240" w:lineRule="auto"/>
     </w:pPr>
   </w:style>
-  <w:style w:type="character" w:customStyle="1" w:styleId="En-tteCar">
-    <w:name w:val="En-tête Car"/>
-    <w:basedOn w:val="Policepardfaut"/>
-    <w:link w:val="En-tte"/>
+  <w:style w:type="character" w:customStyle="1" w:styleId="HeaderChar">
+    <w:name w:val="Header Char"/>
+    <w:basedOn w:val="DefaultParagraphFont"/>
+    <w:link w:val="Header"/>
     <w:uiPriority w:val="99"/>
     <w:rsid w:val="00366A14"/>
     <w:rPr>
       <w:sz w:val="22"/>
     </w:rPr>
   </w:style>
-  <w:style w:type="paragraph" w:styleId="Pieddepage">
+  <w:style w:type="paragraph" w:styleId="Footer">
     <w:name w:val="footer"/>
     <w:basedOn w:val="Normal"/>
-    <w:link w:val="PieddepageCar"/>
+    <w:link w:val="FooterChar"/>
     <w:uiPriority w:val="99"/>
     <w:unhideWhenUsed/>
     <w:rsid w:val="00366A14"/>
@@ -3273,19 +1672,19 @@
       <w:spacing w:after="0" w:line="240" w:lineRule="auto"/>
     </w:pPr>
   </w:style>
-  <w:style w:type="character" w:customStyle="1" w:styleId="PieddepageCar">
-    <w:name w:val="Pied de page Car"/>
-    <w:basedOn w:val="Policepardfaut"/>
-    <w:link w:val="Pieddepage"/>
+  <w:style w:type="character" w:customStyle="1" w:styleId="FooterChar">
+    <w:name w:val="Footer Char"/>
+    <w:basedOn w:val="DefaultParagraphFont"/>
+    <w:link w:val="Footer"/>
     <w:uiPriority w:val="99"/>
     <w:rsid w:val="00366A14"/>
     <w:rPr>
       <w:sz w:val="22"/>
     </w:rPr>
   </w:style>
-  <w:style w:type="character" w:styleId="Lienhypertexte">
+  <w:style w:type="character" w:styleId="Hyperlink">
     <w:name w:val="Hyperlink"/>
-    <w:basedOn w:val="Policepardfaut"/>
+    <w:basedOn w:val="DefaultParagraphFont"/>
     <w:uiPriority w:val="99"/>
     <w:semiHidden/>
     <w:unhideWhenUsed/>
@@ -3295,9 +1694,9 @@
       <w:u w:val="single"/>
     </w:rPr>
   </w:style>
-  <w:style w:type="character" w:styleId="Lienhypertextesuivivisit">
+  <w:style w:type="character" w:styleId="FollowedHyperlink">
     <w:name w:val="FollowedHyperlink"/>
-    <w:basedOn w:val="Policepardfaut"/>
+    <w:basedOn w:val="DefaultParagraphFont"/>
     <w:uiPriority w:val="99"/>
     <w:semiHidden/>
     <w:unhideWhenUsed/>
@@ -3311,7 +1710,7 @@
 </file>
 
 <file path=word/glossary/document.xml><?xml version="1.0" encoding="utf-8"?>
-<w:glossaryDocument xmlns:wpc="http://schemas.microsoft.com/office/word/2010/wordprocessingCanvas" xmlns:cx="http://schemas.microsoft.com/office/drawing/2014/chartex" xmlns:cx1="http://schemas.microsoft.com/office/drawing/2015/9/8/chartex" xmlns:cx2="http://schemas.microsoft.com/office/drawing/2015/10/21/chartex" xmlns:cx3="http://schemas.microsoft.com/office/drawing/2016/5/9/chartex" xmlns:cx4="http://schemas.microsoft.com/office/drawing/2016/5/10/chartex" xmlns:cx5="http://schemas.microsoft.com/office/drawing/2016/5/11/chartex" xmlns:cx6="http://schemas.microsoft.com/office/drawing/2016/5/12/chartex" xmlns:cx7="http://schemas.microsoft.com/office/drawing/2016/5/13/chartex" xmlns:cx8="http://schemas.microsoft.com/office/drawing/2016/5/14/chartex" xmlns:mc="http://schemas.openxmlformats.org/markup-compatibility/2006" xmlns:aink="http://schemas.microsoft.com/office/drawing/2016/ink" xmlns:am3d="http://schemas.microsoft.com/office/drawing/2017/model3d" xmlns:o="urn:schemas-microsoft-com:office:office" xmlns:oel="http://schemas.microsoft.com/office/2019/extlst" xmlns:r="http://schemas.openxmlformats.org/officeDocument/2006/relationships" xmlns:m="http://schemas.openxmlformats.org/officeDocument/2006/math" xmlns:v="urn:schemas-microsoft-com:vml" xmlns:wp14="http://schemas.microsoft.com/office/word/2010/wordprocessingDrawing" xmlns:wp="http://schemas.openxmlformats.org/drawingml/2006/wordprocessingDrawing" xmlns:w10="urn:schemas-microsoft-com:office:word" xmlns:w="http://schemas.openxmlformats.org/wordprocessingml/2006/main" xmlns:w14="http://schemas.microsoft.com/office/word/2010/wordml" xmlns:w15="http://schemas.microsoft.com/office/word/2012/wordml" xmlns:w16cex="http://schemas.microsoft.com/office/word/2018/wordml/cex" xmlns:w16cid="http://schemas.microsoft.com/office/word/2016/wordml/cid" xmlns:w16="http://schemas.microsoft.com/office/word/2018/wordml" xmlns:w16sdtdh="http://schemas.microsoft.com/office/word/2020/wordml/sdtdatahash" xmlns:w16se="http://schemas.microsoft.com/office/word/2015/wordml/symex" xmlns:wpg="http://schemas.microsoft.com/office/word/2010/wordprocessingGroup" xmlns:wpi="http://schemas.microsoft.com/office/word/2010/wordprocessingInk" xmlns:wne="http://schemas.microsoft.com/office/word/2006/wordml" xmlns:wps="http://schemas.microsoft.com/office/word/2010/wordprocessingShape" mc:Ignorable="w14 w15 w16se w16cid w16 w16cex w16sdtdh wp14">
+<w:glossaryDocument xmlns:wpc="http://schemas.microsoft.com/office/word/2010/wordprocessingCanvas" xmlns:cx="http://schemas.microsoft.com/office/drawing/2014/chartex" xmlns:cx1="http://schemas.microsoft.com/office/drawing/2015/9/8/chartex" xmlns:cx2="http://schemas.microsoft.com/office/drawing/2015/10/21/chartex" xmlns:cx3="http://schemas.microsoft.com/office/drawing/2016/5/9/chartex" xmlns:cx4="http://schemas.microsoft.com/office/drawing/2016/5/10/chartex" xmlns:cx5="http://schemas.microsoft.com/office/drawing/2016/5/11/chartex" xmlns:cx6="http://schemas.microsoft.com/office/drawing/2016/5/12/chartex" xmlns:cx7="http://schemas.microsoft.com/office/drawing/2016/5/13/chartex" xmlns:cx8="http://schemas.microsoft.com/office/drawing/2016/5/14/chartex" xmlns:mc="http://schemas.openxmlformats.org/markup-compatibility/2006" xmlns:aink="http://schemas.microsoft.com/office/drawing/2016/ink" xmlns:am3d="http://schemas.microsoft.com/office/drawing/2017/model3d" xmlns:o="urn:schemas-microsoft-com:office:office" xmlns:oel="http://schemas.microsoft.com/office/2019/extlst" xmlns:r="http://schemas.openxmlformats.org/officeDocument/2006/relationships" xmlns:m="http://schemas.openxmlformats.org/officeDocument/2006/math" xmlns:v="urn:schemas-microsoft-com:vml" xmlns:wp14="http://schemas.microsoft.com/office/word/2010/wordprocessingDrawing" xmlns:wp="http://schemas.openxmlformats.org/drawingml/2006/wordprocessingDrawing" xmlns:w10="urn:schemas-microsoft-com:office:word" xmlns:w="http://schemas.openxmlformats.org/wordprocessingml/2006/main" xmlns:w14="http://schemas.microsoft.com/office/word/2010/wordml" xmlns:w15="http://schemas.microsoft.com/office/word/2012/wordml" xmlns:w16cex="http://schemas.microsoft.com/office/word/2018/wordml/cex" xmlns:w16cid="http://schemas.microsoft.com/office/word/2016/wordml/cid" xmlns:w16="http://schemas.microsoft.com/office/word/2018/wordml" xmlns:w16du="http://schemas.microsoft.com/office/word/2023/wordml/word16du" xmlns:w16sdtdh="http://schemas.microsoft.com/office/word/2020/wordml/sdtdatahash" xmlns:w16sdtfl="http://schemas.microsoft.com/office/word/2024/wordml/sdtformatlock" xmlns:w16se="http://schemas.microsoft.com/office/word/2015/wordml/symex" xmlns:wpg="http://schemas.microsoft.com/office/word/2010/wordprocessingGroup" xmlns:wpi="http://schemas.microsoft.com/office/word/2010/wordprocessingInk" xmlns:wne="http://schemas.microsoft.com/office/word/2006/wordml" xmlns:wps="http://schemas.microsoft.com/office/word/2010/wordprocessingShape" mc:Ignorable="w14 w15 w16se w16cid w16 w16cex w16sdtdh w16sdtfl w16du wp14">
   <w:docParts>
     <w:docPart>
       <w:docPartPr>
@@ -3332,7 +1731,7 @@
         <w:p>
           <w:r>
             <w:rPr>
-              <w:rStyle w:val="Textedelespacerserv"/>
+              <w:rStyle w:val="PlaceholderText"/>
             </w:rPr>
             <w:t>Место для ввода текста.</w:t>
           </w:r>
@@ -3341,9 +1740,9 @@
     </w:docPart>
     <w:docPart>
       <w:docPartPr>
-        <w:name w:val="DefaultPlaceholder_22675703"/>
+        <w:name w:val="E892FF0ADDB04F108BBFD92B829E2DDD"/>
         <w:category>
-          <w:name w:val="Общие"/>
+          <w:name w:val="General"/>
           <w:gallery w:val="placeholder"/>
         </w:category>
         <w:types>
@@ -3352,13 +1751,16 @@
         <w:behaviors>
           <w:behavior w:val="content"/>
         </w:behaviors>
-        <w:guid w:val="{0A53203A-77BA-4EEF-9863-C7711B0E8CD7}"/>
+        <w:guid w:val="{1D81BA5F-3FC1-4097-BD43-4E9DD9E89B20}"/>
       </w:docPartPr>
       <w:docPartBody>
         <w:p>
+          <w:pPr>
+            <w:pStyle w:val="E892FF0ADDB04F108BBFD92B829E2DDD"/>
+          </w:pPr>
           <w:r>
             <w:rPr>
-              <w:rStyle w:val="Textedelespacerserv"/>
+              <w:rStyle w:val="PlaceholderText"/>
             </w:rPr>
             <w:t>Место для ввода текста.</w:t>
           </w:r>
@@ -3370,7 +1772,7 @@
 </file>
 
 <file path=word/glossary/fontTable.xml><?xml version="1.0" encoding="utf-8"?>
-<w:fonts xmlns:mc="http://schemas.openxmlformats.org/markup-compatibility/2006" xmlns:r="http://schemas.openxmlformats.org/officeDocument/2006/relationships" xmlns:w="http://schemas.openxmlformats.org/wordprocessingml/2006/main" xmlns:w14="http://schemas.microsoft.com/office/word/2010/wordml" xmlns:w15="http://schemas.microsoft.com/office/word/2012/wordml" xmlns:w16cex="http://schemas.microsoft.com/office/word/2018/wordml/cex" xmlns:w16cid="http://schemas.microsoft.com/office/word/2016/wordml/cid" xmlns:w16="http://schemas.microsoft.com/office/word/2018/wordml" xmlns:w16sdtdh="http://schemas.microsoft.com/office/word/2020/wordml/sdtdatahash" xmlns:w16se="http://schemas.microsoft.com/office/word/2015/wordml/symex" mc:Ignorable="w14 w15 w16se w16cid w16 w16cex w16sdtdh">
+<w:fonts xmlns:mc="http://schemas.openxmlformats.org/markup-compatibility/2006" xmlns:r="http://schemas.openxmlformats.org/officeDocument/2006/relationships" xmlns:w="http://schemas.openxmlformats.org/wordprocessingml/2006/main" xmlns:w14="http://schemas.microsoft.com/office/word/2010/wordml" xmlns:w15="http://schemas.microsoft.com/office/word/2012/wordml" xmlns:w16cex="http://schemas.microsoft.com/office/word/2018/wordml/cex" xmlns:w16cid="http://schemas.microsoft.com/office/word/2016/wordml/cid" xmlns:w16="http://schemas.microsoft.com/office/word/2018/wordml" xmlns:w16du="http://schemas.microsoft.com/office/word/2023/wordml/word16du" xmlns:w16sdtdh="http://schemas.microsoft.com/office/word/2020/wordml/sdtdatahash" xmlns:w16sdtfl="http://schemas.microsoft.com/office/word/2024/wordml/sdtformatlock" xmlns:w16se="http://schemas.microsoft.com/office/word/2015/wordml/symex" mc:Ignorable="w14 w15 w16se w16cid w16 w16cex w16sdtdh w16sdtfl w16du">
   <w:font w:name="Times New Roman">
     <w:panose1 w:val="02020603050405020304"/>
     <w:charset w:val="00"/>
@@ -3412,7 +1814,7 @@
     <w:charset w:val="00"/>
     <w:family w:val="swiss"/>
     <w:pitch w:val="variable"/>
-    <w:sig w:usb0="E4002EFF" w:usb1="C200247B" w:usb2="00000009" w:usb3="00000000" w:csb0="000001FF" w:csb1="00000000"/>
+    <w:sig w:usb0="E4002EFF" w:usb1="C000247B" w:usb2="00000009" w:usb3="00000000" w:csb0="000001FF" w:csb1="00000000"/>
   </w:font>
   <w:font w:name="Liberation Sans">
     <w:panose1 w:val="020B0604020202020204"/>
@@ -3463,18 +1865,23 @@
     <w:pitch w:val="variable"/>
     <w:sig w:usb0="E00006FF" w:usb1="420024FF" w:usb2="02000000" w:usb3="00000000" w:csb0="0000019F" w:csb1="00000000"/>
   </w:font>
-  <w:font w:name="Calibri Light">
-    <w:panose1 w:val="020F0302020204030204"/>
+  <w:font w:name="Aptos">
     <w:charset w:val="00"/>
     <w:family w:val="swiss"/>
     <w:pitch w:val="variable"/>
-    <w:sig w:usb0="E4002EFF" w:usb1="C200247B" w:usb2="00000009" w:usb3="00000000" w:csb0="000001FF" w:csb1="00000000"/>
+    <w:sig w:usb0="20000287" w:usb1="00000003" w:usb2="00000000" w:usb3="00000000" w:csb0="0000019F" w:csb1="00000000"/>
+  </w:font>
+  <w:font w:name="Aptos Display">
+    <w:charset w:val="00"/>
+    <w:family w:val="swiss"/>
+    <w:pitch w:val="variable"/>
+    <w:sig w:usb0="20000287" w:usb1="00000003" w:usb2="00000000" w:usb3="00000000" w:csb0="0000019F" w:csb1="00000000"/>
   </w:font>
 </w:fonts>
 </file>
 
 <file path=word/glossary/settings.xml><?xml version="1.0" encoding="utf-8"?>
-<w:settings xmlns:mc="http://schemas.openxmlformats.org/markup-compatibility/2006" xmlns:o="urn:schemas-microsoft-com:office:office" xmlns:r="http://schemas.openxmlformats.org/officeDocument/2006/relationships" xmlns:m="http://schemas.openxmlformats.org/officeDocument/2006/math" xmlns:v="urn:schemas-microsoft-com:vml" xmlns:w10="urn:schemas-microsoft-com:office:word" xmlns:w="http://schemas.openxmlformats.org/wordprocessingml/2006/main" xmlns:w14="http://schemas.microsoft.com/office/word/2010/wordml" xmlns:w15="http://schemas.microsoft.com/office/word/2012/wordml" xmlns:w16cex="http://schemas.microsoft.com/office/word/2018/wordml/cex" xmlns:w16cid="http://schemas.microsoft.com/office/word/2016/wordml/cid" xmlns:w16="http://schemas.microsoft.com/office/word/2018/wordml" xmlns:w16sdtdh="http://schemas.microsoft.com/office/word/2020/wordml/sdtdatahash" xmlns:w16se="http://schemas.microsoft.com/office/word/2015/wordml/symex" xmlns:sl="http://schemas.openxmlformats.org/schemaLibrary/2006/main" mc:Ignorable="w14 w15 w16se w16cid w16 w16cex w16sdtdh">
+<w:settings xmlns:mc="http://schemas.openxmlformats.org/markup-compatibility/2006" xmlns:o="urn:schemas-microsoft-com:office:office" xmlns:r="http://schemas.openxmlformats.org/officeDocument/2006/relationships" xmlns:m="http://schemas.openxmlformats.org/officeDocument/2006/math" xmlns:v="urn:schemas-microsoft-com:vml" xmlns:w10="urn:schemas-microsoft-com:office:word" xmlns:w="http://schemas.openxmlformats.org/wordprocessingml/2006/main" xmlns:w14="http://schemas.microsoft.com/office/word/2010/wordml" xmlns:w15="http://schemas.microsoft.com/office/word/2012/wordml" xmlns:w16cex="http://schemas.microsoft.com/office/word/2018/wordml/cex" xmlns:w16cid="http://schemas.microsoft.com/office/word/2016/wordml/cid" xmlns:w16="http://schemas.microsoft.com/office/word/2018/wordml" xmlns:w16du="http://schemas.microsoft.com/office/word/2023/wordml/word16du" xmlns:w16sdtdh="http://schemas.microsoft.com/office/word/2020/wordml/sdtdatahash" xmlns:w16sdtfl="http://schemas.microsoft.com/office/word/2024/wordml/sdtformatlock" xmlns:w16se="http://schemas.microsoft.com/office/word/2015/wordml/symex" xmlns:sl="http://schemas.openxmlformats.org/schemaLibrary/2006/main" mc:Ignorable="w14 w15 w16se w16cid w16 w16cex w16sdtdh w16sdtfl w16du">
   <w:view w:val="normal"/>
   <w:defaultTabStop w:val="708"/>
   <w:hyphenationZone w:val="425"/>
@@ -3488,23 +1895,31 @@
     <w:rsidRoot w:val="00DD3818"/>
     <w:rsid w:val="00006758"/>
     <w:rsid w:val="00012D39"/>
+    <w:rsid w:val="000A5507"/>
+    <w:rsid w:val="0013184D"/>
+    <w:rsid w:val="00185285"/>
     <w:rsid w:val="001E37D5"/>
+    <w:rsid w:val="002A1695"/>
     <w:rsid w:val="003B699D"/>
     <w:rsid w:val="003E3152"/>
     <w:rsid w:val="00406319"/>
     <w:rsid w:val="00451570"/>
     <w:rsid w:val="00487B2E"/>
     <w:rsid w:val="004B0F30"/>
+    <w:rsid w:val="005A3DA2"/>
     <w:rsid w:val="00892B7D"/>
     <w:rsid w:val="009779CC"/>
     <w:rsid w:val="00B405DE"/>
     <w:rsid w:val="00B664DF"/>
     <w:rsid w:val="00C02233"/>
     <w:rsid w:val="00C15E15"/>
+    <w:rsid w:val="00C83699"/>
     <w:rsid w:val="00D17A2D"/>
+    <w:rsid w:val="00D303E4"/>
     <w:rsid w:val="00D616A1"/>
     <w:rsid w:val="00DD3818"/>
     <w:rsid w:val="00EF680F"/>
+    <w:rsid w:val="00F6485A"/>
     <w:rsid w:val="00F877FE"/>
   </w:rsids>
   <m:mathPr>
@@ -3522,13 +1937,13 @@
   </m:mathPr>
   <w:themeFontLang w:val="en-US"/>
   <w:clrSchemeMapping w:bg1="light1" w:t1="dark1" w:bg2="light2" w:t2="dark2" w:accent1="accent1" w:accent2="accent2" w:accent3="accent3" w:accent4="accent4" w:accent5="accent5" w:accent6="accent6" w:hyperlink="hyperlink" w:followedHyperlink="followedHyperlink"/>
-  <w:decimalSymbol w:val=","/>
-  <w:listSeparator w:val=";"/>
+  <w:decimalSymbol w:val="."/>
+  <w:listSeparator w:val=","/>
 </w:settings>
 </file>
 
 <file path=word/glossary/styles.xml><?xml version="1.0" encoding="utf-8"?>
-<w:styles xmlns:mc="http://schemas.openxmlformats.org/markup-compatibility/2006" xmlns:r="http://schemas.openxmlformats.org/officeDocument/2006/relationships" xmlns:w="http://schemas.openxmlformats.org/wordprocessingml/2006/main" xmlns:w14="http://schemas.microsoft.com/office/word/2010/wordml" xmlns:w15="http://schemas.microsoft.com/office/word/2012/wordml" xmlns:w16cex="http://schemas.microsoft.com/office/word/2018/wordml/cex" xmlns:w16cid="http://schemas.microsoft.com/office/word/2016/wordml/cid" xmlns:w16="http://schemas.microsoft.com/office/word/2018/wordml" xmlns:w16sdtdh="http://schemas.microsoft.com/office/word/2020/wordml/sdtdatahash" xmlns:w16se="http://schemas.microsoft.com/office/word/2015/wordml/symex" mc:Ignorable="w14 w15 w16se w16cid w16 w16cex w16sdtdh">
+<w:styles xmlns:mc="http://schemas.openxmlformats.org/markup-compatibility/2006" xmlns:r="http://schemas.openxmlformats.org/officeDocument/2006/relationships" xmlns:w="http://schemas.openxmlformats.org/wordprocessingml/2006/main" xmlns:w14="http://schemas.microsoft.com/office/word/2010/wordml" xmlns:w15="http://schemas.microsoft.com/office/word/2012/wordml" xmlns:w16cex="http://schemas.microsoft.com/office/word/2018/wordml/cex" xmlns:w16cid="http://schemas.microsoft.com/office/word/2016/wordml/cid" xmlns:w16="http://schemas.microsoft.com/office/word/2018/wordml" xmlns:w16du="http://schemas.microsoft.com/office/word/2023/wordml/word16du" xmlns:w16sdtdh="http://schemas.microsoft.com/office/word/2020/wordml/sdtdatahash" xmlns:w16sdtfl="http://schemas.microsoft.com/office/word/2024/wordml/sdtformatlock" xmlns:w16se="http://schemas.microsoft.com/office/word/2015/wordml/symex" mc:Ignorable="w14 w15 w16se w16cid w16 w16cex w16sdtdh w16sdtfl w16du">
   <w:docDefaults>
     <w:rPrDefault>
       <w:rPr>
@@ -3927,13 +2342,13 @@
     <w:qFormat/>
     <w:rsid w:val="00451570"/>
   </w:style>
-  <w:style w:type="character" w:default="1" w:styleId="Policepardfaut">
+  <w:style w:type="character" w:default="1" w:styleId="DefaultParagraphFont">
     <w:name w:val="Default Paragraph Font"/>
     <w:uiPriority w:val="1"/>
     <w:semiHidden/>
     <w:unhideWhenUsed/>
   </w:style>
-  <w:style w:type="table" w:default="1" w:styleId="TableauNormal">
+  <w:style w:type="table" w:default="1" w:styleId="TableNormal">
     <w:name w:val="Normal Table"/>
     <w:uiPriority w:val="99"/>
     <w:semiHidden/>
@@ -3948,27 +2363,41 @@
       </w:tblCellMar>
     </w:tblPr>
   </w:style>
-  <w:style w:type="numbering" w:default="1" w:styleId="Aucuneliste">
+  <w:style w:type="numbering" w:default="1" w:styleId="NoList">
     <w:name w:val="No List"/>
     <w:uiPriority w:val="99"/>
     <w:semiHidden/>
     <w:unhideWhenUsed/>
   </w:style>
-  <w:style w:type="character" w:styleId="Textedelespacerserv">
+  <w:style w:type="character" w:styleId="PlaceholderText">
     <w:name w:val="Placeholder Text"/>
-    <w:basedOn w:val="Policepardfaut"/>
+    <w:basedOn w:val="DefaultParagraphFont"/>
     <w:uiPriority w:val="99"/>
     <w:semiHidden/>
-    <w:rsid w:val="00F877FE"/>
+    <w:rsid w:val="00C83699"/>
     <w:rPr>
       <w:color w:val="808080"/>
+    </w:rPr>
+  </w:style>
+  <w:style w:type="paragraph" w:customStyle="1" w:styleId="E892FF0ADDB04F108BBFD92B829E2DDD">
+    <w:name w:val="E892FF0ADDB04F108BBFD92B829E2DDD"/>
+    <w:rsid w:val="00C83699"/>
+    <w:pPr>
+      <w:spacing w:line="278" w:lineRule="auto"/>
+    </w:pPr>
+    <w:rPr>
+      <w:kern w:val="2"/>
+      <w:sz w:val="24"/>
+      <w:szCs w:val="24"/>
+      <w:lang w:val="en-GB" w:eastAsia="en-GB"/>
+      <w14:ligatures w14:val="standardContextual"/>
     </w:rPr>
   </w:style>
 </w:styles>
 </file>
 
 <file path=word/glossary/webSettings.xml><?xml version="1.0" encoding="utf-8"?>
-<w:webSettings xmlns:mc="http://schemas.openxmlformats.org/markup-compatibility/2006" xmlns:r="http://schemas.openxmlformats.org/officeDocument/2006/relationships" xmlns:w="http://schemas.openxmlformats.org/wordprocessingml/2006/main" xmlns:w14="http://schemas.microsoft.com/office/word/2010/wordml" xmlns:w15="http://schemas.microsoft.com/office/word/2012/wordml" xmlns:w16cex="http://schemas.microsoft.com/office/word/2018/wordml/cex" xmlns:w16cid="http://schemas.microsoft.com/office/word/2016/wordml/cid" xmlns:w16="http://schemas.microsoft.com/office/word/2018/wordml" xmlns:w16sdtdh="http://schemas.microsoft.com/office/word/2020/wordml/sdtdatahash" xmlns:w16se="http://schemas.microsoft.com/office/word/2015/wordml/symex" mc:Ignorable="w14 w15 w16se w16cid w16 w16cex w16sdtdh">
+<w:webSettings xmlns:mc="http://schemas.openxmlformats.org/markup-compatibility/2006" xmlns:r="http://schemas.openxmlformats.org/officeDocument/2006/relationships" xmlns:w="http://schemas.openxmlformats.org/wordprocessingml/2006/main" xmlns:w14="http://schemas.microsoft.com/office/word/2010/wordml" xmlns:w15="http://schemas.microsoft.com/office/word/2012/wordml" xmlns:w16cex="http://schemas.microsoft.com/office/word/2018/wordml/cex" xmlns:w16cid="http://schemas.microsoft.com/office/word/2016/wordml/cid" xmlns:w16="http://schemas.microsoft.com/office/word/2018/wordml" xmlns:w16du="http://schemas.microsoft.com/office/word/2023/wordml/word16du" xmlns:w16sdtdh="http://schemas.microsoft.com/office/word/2020/wordml/sdtdatahash" xmlns:w16sdtfl="http://schemas.microsoft.com/office/word/2024/wordml/sdtformatlock" xmlns:w16se="http://schemas.microsoft.com/office/word/2015/wordml/symex" mc:Ignorable="w14 w15 w16se w16cid w16 w16cex w16sdtdh w16sdtfl w16du">
   <w:optimizeForBrowser/>
   <w:allowPNG/>
 </w:webSettings>

</xml_diff>